<commit_message>
Nueva version de memoria
</commit_message>
<xml_diff>
--- a/Memoria PT1 SJ Version 01.docx
+++ b/Memoria PT1 SJ Version 01.docx
@@ -318,7 +318,6 @@
       <w:r>
         <w:rPr>
           <w:rFonts w:eastAsia="Arial" w:cs="Arial"/>
-          <w:u w:val="single"/>
           <w:lang w:val="es-ES"/>
         </w:rPr>
         <w:t>DEL</w:t>
@@ -376,18 +375,9 @@
     </w:p>
     <w:p>
       <w:pPr>
-        <w:spacing w:before="100" w:beforeAutospacing="1" w:after="100" w:afterAutospacing="1" w:line="480" w:lineRule="auto"/>
-        <w:jc w:val="both"/>
-        <w:rPr>
-          <w:rFonts w:cs="Arial"/>
-          <w:b/>
-        </w:rPr>
-      </w:pPr>
-    </w:p>
-    <w:p>
-      <w:pPr>
         <w:pStyle w:val="TDC1"/>
         <w:tabs>
+          <w:tab w:val="left" w:pos="440"/>
           <w:tab w:val="right" w:leader="dot" w:pos="8828"/>
         </w:tabs>
         <w:rPr>
@@ -417,12 +407,27 @@
         </w:rPr>
         <w:fldChar w:fldCharType="separate"/>
       </w:r>
-      <w:hyperlink w:anchor="_Toc523228893" w:history="1">
+      <w:hyperlink w:anchor="_Toc523263198" w:history="1">
         <w:r>
           <w:rPr>
             <w:rStyle w:val="Hipervnculo"/>
             <w:rFonts w:cs="Arial"/>
-            <w:b/>
+            <w:noProof/>
+          </w:rPr>
+          <w:t>1.</w:t>
+        </w:r>
+        <w:r>
+          <w:rPr>
+            <w:rFonts w:asciiTheme="minorHAnsi" w:eastAsiaTheme="minorEastAsia" w:hAnsiTheme="minorHAnsi"/>
+            <w:noProof/>
+            <w:lang w:eastAsia="es-CL"/>
+          </w:rPr>
+          <w:tab/>
+        </w:r>
+        <w:r>
+          <w:rPr>
+            <w:rStyle w:val="Hipervnculo"/>
+            <w:rFonts w:cs="Arial"/>
             <w:noProof/>
           </w:rPr>
           <w:t>Capítulo I</w:t>
@@ -446,7 +451,7 @@
             <w:noProof/>
             <w:webHidden/>
           </w:rPr>
-          <w:instrText xml:space="preserve"> PAGEREF _Toc523228893 \h </w:instrText>
+          <w:instrText xml:space="preserve"> PAGEREF _Toc523263198 \h </w:instrText>
         </w:r>
         <w:r>
           <w:rPr>
@@ -490,7 +495,7 @@
           <w:lang w:eastAsia="es-CL"/>
         </w:rPr>
       </w:pPr>
-      <w:hyperlink w:anchor="_Toc523228894" w:history="1">
+      <w:hyperlink w:anchor="_Toc523263199" w:history="1">
         <w:r>
           <w:rPr>
             <w:rStyle w:val="Hipervnculo"/>
@@ -532,7 +537,7 @@
             <w:noProof/>
             <w:webHidden/>
           </w:rPr>
-          <w:instrText xml:space="preserve"> PAGEREF _Toc523228894 \h </w:instrText>
+          <w:instrText xml:space="preserve"> PAGEREF _Toc523263199 \h </w:instrText>
         </w:r>
         <w:r>
           <w:rPr>
@@ -553,6 +558,886 @@
             <w:webHidden/>
           </w:rPr>
           <w:t>4</w:t>
+        </w:r>
+        <w:r>
+          <w:rPr>
+            <w:noProof/>
+            <w:webHidden/>
+          </w:rPr>
+          <w:fldChar w:fldCharType="end"/>
+        </w:r>
+      </w:hyperlink>
+    </w:p>
+    <w:p>
+      <w:pPr>
+        <w:pStyle w:val="TDC1"/>
+        <w:tabs>
+          <w:tab w:val="left" w:pos="440"/>
+          <w:tab w:val="right" w:leader="dot" w:pos="8828"/>
+        </w:tabs>
+        <w:rPr>
+          <w:rFonts w:asciiTheme="minorHAnsi" w:eastAsiaTheme="minorEastAsia" w:hAnsiTheme="minorHAnsi"/>
+          <w:noProof/>
+          <w:lang w:eastAsia="es-CL"/>
+        </w:rPr>
+      </w:pPr>
+      <w:hyperlink w:anchor="_Toc523263200" w:history="1">
+        <w:r>
+          <w:rPr>
+            <w:rStyle w:val="Hipervnculo"/>
+            <w:noProof/>
+            <w:lang w:val="es-ES"/>
+          </w:rPr>
+          <w:t>2.</w:t>
+        </w:r>
+        <w:r>
+          <w:rPr>
+            <w:rFonts w:asciiTheme="minorHAnsi" w:eastAsiaTheme="minorEastAsia" w:hAnsiTheme="minorHAnsi"/>
+            <w:noProof/>
+            <w:lang w:eastAsia="es-CL"/>
+          </w:rPr>
+          <w:tab/>
+        </w:r>
+        <w:r>
+          <w:rPr>
+            <w:rStyle w:val="Hipervnculo"/>
+            <w:noProof/>
+            <w:lang w:val="es-ES"/>
+          </w:rPr>
+          <w:t>Capitulo II</w:t>
+        </w:r>
+        <w:r>
+          <w:rPr>
+            <w:noProof/>
+            <w:webHidden/>
+          </w:rPr>
+          <w:tab/>
+        </w:r>
+        <w:r>
+          <w:rPr>
+            <w:noProof/>
+            <w:webHidden/>
+          </w:rPr>
+          <w:fldChar w:fldCharType="begin"/>
+        </w:r>
+        <w:r>
+          <w:rPr>
+            <w:noProof/>
+            <w:webHidden/>
+          </w:rPr>
+          <w:instrText xml:space="preserve"> PAGEREF _Toc523263200 \h </w:instrText>
+        </w:r>
+        <w:r>
+          <w:rPr>
+            <w:noProof/>
+            <w:webHidden/>
+          </w:rPr>
+        </w:r>
+        <w:r>
+          <w:rPr>
+            <w:noProof/>
+            <w:webHidden/>
+          </w:rPr>
+          <w:fldChar w:fldCharType="separate"/>
+        </w:r>
+        <w:r>
+          <w:rPr>
+            <w:noProof/>
+            <w:webHidden/>
+          </w:rPr>
+          <w:t>5</w:t>
+        </w:r>
+        <w:r>
+          <w:rPr>
+            <w:noProof/>
+            <w:webHidden/>
+          </w:rPr>
+          <w:fldChar w:fldCharType="end"/>
+        </w:r>
+      </w:hyperlink>
+    </w:p>
+    <w:p>
+      <w:pPr>
+        <w:pStyle w:val="TDC2"/>
+        <w:tabs>
+          <w:tab w:val="left" w:pos="880"/>
+          <w:tab w:val="right" w:leader="dot" w:pos="8828"/>
+        </w:tabs>
+        <w:rPr>
+          <w:rFonts w:asciiTheme="minorHAnsi" w:eastAsiaTheme="minorEastAsia" w:hAnsiTheme="minorHAnsi"/>
+          <w:noProof/>
+          <w:lang w:eastAsia="es-CL"/>
+        </w:rPr>
+      </w:pPr>
+      <w:hyperlink w:anchor="_Toc523263201" w:history="1">
+        <w:r>
+          <w:rPr>
+            <w:rStyle w:val="Hipervnculo"/>
+            <w:noProof/>
+            <w:lang w:val="es-ES"/>
+          </w:rPr>
+          <w:t>2.1.</w:t>
+        </w:r>
+        <w:r>
+          <w:rPr>
+            <w:rFonts w:asciiTheme="minorHAnsi" w:eastAsiaTheme="minorEastAsia" w:hAnsiTheme="minorHAnsi"/>
+            <w:noProof/>
+            <w:lang w:eastAsia="es-CL"/>
+          </w:rPr>
+          <w:tab/>
+        </w:r>
+        <w:r>
+          <w:rPr>
+            <w:rStyle w:val="Hipervnculo"/>
+            <w:noProof/>
+            <w:lang w:val="es-ES"/>
+          </w:rPr>
+          <w:t>Definición del problema</w:t>
+        </w:r>
+        <w:r>
+          <w:rPr>
+            <w:noProof/>
+            <w:webHidden/>
+          </w:rPr>
+          <w:tab/>
+        </w:r>
+        <w:r>
+          <w:rPr>
+            <w:noProof/>
+            <w:webHidden/>
+          </w:rPr>
+          <w:fldChar w:fldCharType="begin"/>
+        </w:r>
+        <w:r>
+          <w:rPr>
+            <w:noProof/>
+            <w:webHidden/>
+          </w:rPr>
+          <w:instrText xml:space="preserve"> PAGEREF _Toc523263201 \h </w:instrText>
+        </w:r>
+        <w:r>
+          <w:rPr>
+            <w:noProof/>
+            <w:webHidden/>
+          </w:rPr>
+        </w:r>
+        <w:r>
+          <w:rPr>
+            <w:noProof/>
+            <w:webHidden/>
+          </w:rPr>
+          <w:fldChar w:fldCharType="separate"/>
+        </w:r>
+        <w:r>
+          <w:rPr>
+            <w:noProof/>
+            <w:webHidden/>
+          </w:rPr>
+          <w:t>6</w:t>
+        </w:r>
+        <w:r>
+          <w:rPr>
+            <w:noProof/>
+            <w:webHidden/>
+          </w:rPr>
+          <w:fldChar w:fldCharType="end"/>
+        </w:r>
+      </w:hyperlink>
+    </w:p>
+    <w:p>
+      <w:pPr>
+        <w:pStyle w:val="TDC2"/>
+        <w:tabs>
+          <w:tab w:val="left" w:pos="880"/>
+          <w:tab w:val="right" w:leader="dot" w:pos="8828"/>
+        </w:tabs>
+        <w:rPr>
+          <w:rFonts w:asciiTheme="minorHAnsi" w:eastAsiaTheme="minorEastAsia" w:hAnsiTheme="minorHAnsi"/>
+          <w:noProof/>
+          <w:lang w:eastAsia="es-CL"/>
+        </w:rPr>
+      </w:pPr>
+      <w:hyperlink w:anchor="_Toc523263202" w:history="1">
+        <w:r>
+          <w:rPr>
+            <w:rStyle w:val="Hipervnculo"/>
+            <w:noProof/>
+            <w:lang w:val="es-ES"/>
+          </w:rPr>
+          <w:t>2.2.</w:t>
+        </w:r>
+        <w:r>
+          <w:rPr>
+            <w:rFonts w:asciiTheme="minorHAnsi" w:eastAsiaTheme="minorEastAsia" w:hAnsiTheme="minorHAnsi"/>
+            <w:noProof/>
+            <w:lang w:eastAsia="es-CL"/>
+          </w:rPr>
+          <w:tab/>
+        </w:r>
+        <w:r>
+          <w:rPr>
+            <w:rStyle w:val="Hipervnculo"/>
+            <w:noProof/>
+            <w:lang w:val="es-ES"/>
+          </w:rPr>
+          <w:t>Objetivo general</w:t>
+        </w:r>
+        <w:r>
+          <w:rPr>
+            <w:noProof/>
+            <w:webHidden/>
+          </w:rPr>
+          <w:tab/>
+        </w:r>
+        <w:r>
+          <w:rPr>
+            <w:noProof/>
+            <w:webHidden/>
+          </w:rPr>
+          <w:fldChar w:fldCharType="begin"/>
+        </w:r>
+        <w:r>
+          <w:rPr>
+            <w:noProof/>
+            <w:webHidden/>
+          </w:rPr>
+          <w:instrText xml:space="preserve"> PAGEREF _Toc523263202 \h </w:instrText>
+        </w:r>
+        <w:r>
+          <w:rPr>
+            <w:noProof/>
+            <w:webHidden/>
+          </w:rPr>
+        </w:r>
+        <w:r>
+          <w:rPr>
+            <w:noProof/>
+            <w:webHidden/>
+          </w:rPr>
+          <w:fldChar w:fldCharType="separate"/>
+        </w:r>
+        <w:r>
+          <w:rPr>
+            <w:noProof/>
+            <w:webHidden/>
+          </w:rPr>
+          <w:t>7</w:t>
+        </w:r>
+        <w:r>
+          <w:rPr>
+            <w:noProof/>
+            <w:webHidden/>
+          </w:rPr>
+          <w:fldChar w:fldCharType="end"/>
+        </w:r>
+      </w:hyperlink>
+    </w:p>
+    <w:p>
+      <w:pPr>
+        <w:pStyle w:val="TDC2"/>
+        <w:tabs>
+          <w:tab w:val="left" w:pos="880"/>
+          <w:tab w:val="right" w:leader="dot" w:pos="8828"/>
+        </w:tabs>
+        <w:rPr>
+          <w:rFonts w:asciiTheme="minorHAnsi" w:eastAsiaTheme="minorEastAsia" w:hAnsiTheme="minorHAnsi"/>
+          <w:noProof/>
+          <w:lang w:eastAsia="es-CL"/>
+        </w:rPr>
+      </w:pPr>
+      <w:hyperlink w:anchor="_Toc523263203" w:history="1">
+        <w:r>
+          <w:rPr>
+            <w:rStyle w:val="Hipervnculo"/>
+            <w:noProof/>
+            <w:lang w:val="es-ES"/>
+          </w:rPr>
+          <w:t>2.3.</w:t>
+        </w:r>
+        <w:r>
+          <w:rPr>
+            <w:rFonts w:asciiTheme="minorHAnsi" w:eastAsiaTheme="minorEastAsia" w:hAnsiTheme="minorHAnsi"/>
+            <w:noProof/>
+            <w:lang w:eastAsia="es-CL"/>
+          </w:rPr>
+          <w:tab/>
+        </w:r>
+        <w:r>
+          <w:rPr>
+            <w:rStyle w:val="Hipervnculo"/>
+            <w:noProof/>
+            <w:lang w:val="es-ES"/>
+          </w:rPr>
+          <w:t>Objetivos específicos</w:t>
+        </w:r>
+        <w:r>
+          <w:rPr>
+            <w:noProof/>
+            <w:webHidden/>
+          </w:rPr>
+          <w:tab/>
+        </w:r>
+        <w:r>
+          <w:rPr>
+            <w:noProof/>
+            <w:webHidden/>
+          </w:rPr>
+          <w:fldChar w:fldCharType="begin"/>
+        </w:r>
+        <w:r>
+          <w:rPr>
+            <w:noProof/>
+            <w:webHidden/>
+          </w:rPr>
+          <w:instrText xml:space="preserve"> PAGEREF _Toc523263203 \h </w:instrText>
+        </w:r>
+        <w:r>
+          <w:rPr>
+            <w:noProof/>
+            <w:webHidden/>
+          </w:rPr>
+        </w:r>
+        <w:r>
+          <w:rPr>
+            <w:noProof/>
+            <w:webHidden/>
+          </w:rPr>
+          <w:fldChar w:fldCharType="separate"/>
+        </w:r>
+        <w:r>
+          <w:rPr>
+            <w:noProof/>
+            <w:webHidden/>
+          </w:rPr>
+          <w:t>7</w:t>
+        </w:r>
+        <w:r>
+          <w:rPr>
+            <w:noProof/>
+            <w:webHidden/>
+          </w:rPr>
+          <w:fldChar w:fldCharType="end"/>
+        </w:r>
+      </w:hyperlink>
+    </w:p>
+    <w:p>
+      <w:pPr>
+        <w:pStyle w:val="TDC2"/>
+        <w:tabs>
+          <w:tab w:val="left" w:pos="880"/>
+          <w:tab w:val="right" w:leader="dot" w:pos="8828"/>
+        </w:tabs>
+        <w:rPr>
+          <w:rFonts w:asciiTheme="minorHAnsi" w:eastAsiaTheme="minorEastAsia" w:hAnsiTheme="minorHAnsi"/>
+          <w:noProof/>
+          <w:lang w:eastAsia="es-CL"/>
+        </w:rPr>
+      </w:pPr>
+      <w:hyperlink w:anchor="_Toc523263204" w:history="1">
+        <w:r>
+          <w:rPr>
+            <w:rStyle w:val="Hipervnculo"/>
+            <w:noProof/>
+            <w:lang w:val="es-ES"/>
+          </w:rPr>
+          <w:t>2.4.</w:t>
+        </w:r>
+        <w:r>
+          <w:rPr>
+            <w:rFonts w:asciiTheme="minorHAnsi" w:eastAsiaTheme="minorEastAsia" w:hAnsiTheme="minorHAnsi"/>
+            <w:noProof/>
+            <w:lang w:eastAsia="es-CL"/>
+          </w:rPr>
+          <w:tab/>
+        </w:r>
+        <w:r>
+          <w:rPr>
+            <w:rStyle w:val="Hipervnculo"/>
+            <w:noProof/>
+            <w:lang w:val="es-ES"/>
+          </w:rPr>
+          <w:t>Alcances</w:t>
+        </w:r>
+        <w:r>
+          <w:rPr>
+            <w:noProof/>
+            <w:webHidden/>
+          </w:rPr>
+          <w:tab/>
+        </w:r>
+        <w:r>
+          <w:rPr>
+            <w:noProof/>
+            <w:webHidden/>
+          </w:rPr>
+          <w:fldChar w:fldCharType="begin"/>
+        </w:r>
+        <w:r>
+          <w:rPr>
+            <w:noProof/>
+            <w:webHidden/>
+          </w:rPr>
+          <w:instrText xml:space="preserve"> PAGEREF _Toc523263204 \h </w:instrText>
+        </w:r>
+        <w:r>
+          <w:rPr>
+            <w:noProof/>
+            <w:webHidden/>
+          </w:rPr>
+        </w:r>
+        <w:r>
+          <w:rPr>
+            <w:noProof/>
+            <w:webHidden/>
+          </w:rPr>
+          <w:fldChar w:fldCharType="separate"/>
+        </w:r>
+        <w:r>
+          <w:rPr>
+            <w:noProof/>
+            <w:webHidden/>
+          </w:rPr>
+          <w:t>7</w:t>
+        </w:r>
+        <w:r>
+          <w:rPr>
+            <w:noProof/>
+            <w:webHidden/>
+          </w:rPr>
+          <w:fldChar w:fldCharType="end"/>
+        </w:r>
+      </w:hyperlink>
+    </w:p>
+    <w:p>
+      <w:pPr>
+        <w:pStyle w:val="TDC2"/>
+        <w:tabs>
+          <w:tab w:val="left" w:pos="880"/>
+          <w:tab w:val="right" w:leader="dot" w:pos="8828"/>
+        </w:tabs>
+        <w:rPr>
+          <w:rFonts w:asciiTheme="minorHAnsi" w:eastAsiaTheme="minorEastAsia" w:hAnsiTheme="minorHAnsi"/>
+          <w:noProof/>
+          <w:lang w:eastAsia="es-CL"/>
+        </w:rPr>
+      </w:pPr>
+      <w:hyperlink w:anchor="_Toc523263205" w:history="1">
+        <w:r>
+          <w:rPr>
+            <w:rStyle w:val="Hipervnculo"/>
+            <w:noProof/>
+            <w:lang w:val="es-ES"/>
+          </w:rPr>
+          <w:t>2.5.</w:t>
+        </w:r>
+        <w:r>
+          <w:rPr>
+            <w:rFonts w:asciiTheme="minorHAnsi" w:eastAsiaTheme="minorEastAsia" w:hAnsiTheme="minorHAnsi"/>
+            <w:noProof/>
+            <w:lang w:eastAsia="es-CL"/>
+          </w:rPr>
+          <w:tab/>
+        </w:r>
+        <w:r>
+          <w:rPr>
+            <w:rStyle w:val="Hipervnculo"/>
+            <w:noProof/>
+            <w:lang w:val="es-ES"/>
+          </w:rPr>
+          <w:t>Limitaciones</w:t>
+        </w:r>
+        <w:r>
+          <w:rPr>
+            <w:noProof/>
+            <w:webHidden/>
+          </w:rPr>
+          <w:tab/>
+        </w:r>
+        <w:r>
+          <w:rPr>
+            <w:noProof/>
+            <w:webHidden/>
+          </w:rPr>
+          <w:fldChar w:fldCharType="begin"/>
+        </w:r>
+        <w:r>
+          <w:rPr>
+            <w:noProof/>
+            <w:webHidden/>
+          </w:rPr>
+          <w:instrText xml:space="preserve"> PAGEREF _Toc523263205 \h </w:instrText>
+        </w:r>
+        <w:r>
+          <w:rPr>
+            <w:noProof/>
+            <w:webHidden/>
+          </w:rPr>
+        </w:r>
+        <w:r>
+          <w:rPr>
+            <w:noProof/>
+            <w:webHidden/>
+          </w:rPr>
+          <w:fldChar w:fldCharType="separate"/>
+        </w:r>
+        <w:r>
+          <w:rPr>
+            <w:noProof/>
+            <w:webHidden/>
+          </w:rPr>
+          <w:t>8</w:t>
+        </w:r>
+        <w:r>
+          <w:rPr>
+            <w:noProof/>
+            <w:webHidden/>
+          </w:rPr>
+          <w:fldChar w:fldCharType="end"/>
+        </w:r>
+      </w:hyperlink>
+    </w:p>
+    <w:p>
+      <w:pPr>
+        <w:pStyle w:val="TDC2"/>
+        <w:tabs>
+          <w:tab w:val="left" w:pos="880"/>
+          <w:tab w:val="right" w:leader="dot" w:pos="8828"/>
+        </w:tabs>
+        <w:rPr>
+          <w:rFonts w:asciiTheme="minorHAnsi" w:eastAsiaTheme="minorEastAsia" w:hAnsiTheme="minorHAnsi"/>
+          <w:noProof/>
+          <w:lang w:eastAsia="es-CL"/>
+        </w:rPr>
+      </w:pPr>
+      <w:hyperlink w:anchor="_Toc523263206" w:history="1">
+        <w:r>
+          <w:rPr>
+            <w:rStyle w:val="Hipervnculo"/>
+            <w:noProof/>
+            <w:lang w:val="es-ES"/>
+          </w:rPr>
+          <w:t>2.6.</w:t>
+        </w:r>
+        <w:r>
+          <w:rPr>
+            <w:rFonts w:asciiTheme="minorHAnsi" w:eastAsiaTheme="minorEastAsia" w:hAnsiTheme="minorHAnsi"/>
+            <w:noProof/>
+            <w:lang w:eastAsia="es-CL"/>
+          </w:rPr>
+          <w:tab/>
+        </w:r>
+        <w:r>
+          <w:rPr>
+            <w:rStyle w:val="Hipervnculo"/>
+            <w:noProof/>
+            <w:lang w:val="es-ES"/>
+          </w:rPr>
+          <w:t>Alternativas de solución</w:t>
+        </w:r>
+        <w:r>
+          <w:rPr>
+            <w:noProof/>
+            <w:webHidden/>
+          </w:rPr>
+          <w:tab/>
+        </w:r>
+        <w:r>
+          <w:rPr>
+            <w:noProof/>
+            <w:webHidden/>
+          </w:rPr>
+          <w:fldChar w:fldCharType="begin"/>
+        </w:r>
+        <w:r>
+          <w:rPr>
+            <w:noProof/>
+            <w:webHidden/>
+          </w:rPr>
+          <w:instrText xml:space="preserve"> PAGEREF _Toc523263206 \h </w:instrText>
+        </w:r>
+        <w:r>
+          <w:rPr>
+            <w:noProof/>
+            <w:webHidden/>
+          </w:rPr>
+        </w:r>
+        <w:r>
+          <w:rPr>
+            <w:noProof/>
+            <w:webHidden/>
+          </w:rPr>
+          <w:fldChar w:fldCharType="separate"/>
+        </w:r>
+        <w:r>
+          <w:rPr>
+            <w:noProof/>
+            <w:webHidden/>
+          </w:rPr>
+          <w:t>8</w:t>
+        </w:r>
+        <w:r>
+          <w:rPr>
+            <w:noProof/>
+            <w:webHidden/>
+          </w:rPr>
+          <w:fldChar w:fldCharType="end"/>
+        </w:r>
+      </w:hyperlink>
+    </w:p>
+    <w:p>
+      <w:pPr>
+        <w:pStyle w:val="TDC2"/>
+        <w:tabs>
+          <w:tab w:val="left" w:pos="880"/>
+          <w:tab w:val="right" w:leader="dot" w:pos="8828"/>
+        </w:tabs>
+        <w:rPr>
+          <w:rFonts w:asciiTheme="minorHAnsi" w:eastAsiaTheme="minorEastAsia" w:hAnsiTheme="minorHAnsi"/>
+          <w:noProof/>
+          <w:lang w:eastAsia="es-CL"/>
+        </w:rPr>
+      </w:pPr>
+      <w:hyperlink w:anchor="_Toc523263207" w:history="1">
+        <w:r>
+          <w:rPr>
+            <w:rStyle w:val="Hipervnculo"/>
+            <w:noProof/>
+            <w:lang w:val="es-ES"/>
+          </w:rPr>
+          <w:t>2.7.</w:t>
+        </w:r>
+        <w:r>
+          <w:rPr>
+            <w:rFonts w:asciiTheme="minorHAnsi" w:eastAsiaTheme="minorEastAsia" w:hAnsiTheme="minorHAnsi"/>
+            <w:noProof/>
+            <w:lang w:eastAsia="es-CL"/>
+          </w:rPr>
+          <w:tab/>
+        </w:r>
+        <w:r>
+          <w:rPr>
+            <w:rStyle w:val="Hipervnculo"/>
+            <w:noProof/>
+            <w:lang w:val="es-ES"/>
+          </w:rPr>
+          <w:t>Factibilidades</w:t>
+        </w:r>
+        <w:r>
+          <w:rPr>
+            <w:noProof/>
+            <w:webHidden/>
+          </w:rPr>
+          <w:tab/>
+        </w:r>
+        <w:r>
+          <w:rPr>
+            <w:noProof/>
+            <w:webHidden/>
+          </w:rPr>
+          <w:fldChar w:fldCharType="begin"/>
+        </w:r>
+        <w:r>
+          <w:rPr>
+            <w:noProof/>
+            <w:webHidden/>
+          </w:rPr>
+          <w:instrText xml:space="preserve"> PAGEREF _Toc523263207 \h </w:instrText>
+        </w:r>
+        <w:r>
+          <w:rPr>
+            <w:noProof/>
+            <w:webHidden/>
+          </w:rPr>
+        </w:r>
+        <w:r>
+          <w:rPr>
+            <w:noProof/>
+            <w:webHidden/>
+          </w:rPr>
+          <w:fldChar w:fldCharType="separate"/>
+        </w:r>
+        <w:r>
+          <w:rPr>
+            <w:noProof/>
+            <w:webHidden/>
+          </w:rPr>
+          <w:t>9</w:t>
+        </w:r>
+        <w:r>
+          <w:rPr>
+            <w:noProof/>
+            <w:webHidden/>
+          </w:rPr>
+          <w:fldChar w:fldCharType="end"/>
+        </w:r>
+      </w:hyperlink>
+    </w:p>
+    <w:p>
+      <w:pPr>
+        <w:pStyle w:val="TDC2"/>
+        <w:tabs>
+          <w:tab w:val="left" w:pos="880"/>
+          <w:tab w:val="right" w:leader="dot" w:pos="8828"/>
+        </w:tabs>
+        <w:rPr>
+          <w:rFonts w:asciiTheme="minorHAnsi" w:eastAsiaTheme="minorEastAsia" w:hAnsiTheme="minorHAnsi"/>
+          <w:noProof/>
+          <w:lang w:eastAsia="es-CL"/>
+        </w:rPr>
+      </w:pPr>
+      <w:hyperlink w:anchor="_Toc523263208" w:history="1">
+        <w:r>
+          <w:rPr>
+            <w:rStyle w:val="Hipervnculo"/>
+            <w:noProof/>
+            <w:lang w:val="es-ES"/>
+          </w:rPr>
+          <w:t>2.8.</w:t>
+        </w:r>
+        <w:r>
+          <w:rPr>
+            <w:rFonts w:asciiTheme="minorHAnsi" w:eastAsiaTheme="minorEastAsia" w:hAnsiTheme="minorHAnsi"/>
+            <w:noProof/>
+            <w:lang w:eastAsia="es-CL"/>
+          </w:rPr>
+          <w:tab/>
+        </w:r>
+        <w:r>
+          <w:rPr>
+            <w:rStyle w:val="Hipervnculo"/>
+            <w:noProof/>
+            <w:lang w:val="es-ES"/>
+          </w:rPr>
+          <w:t>Diseño alto nivel</w:t>
+        </w:r>
+        <w:r>
+          <w:rPr>
+            <w:noProof/>
+            <w:webHidden/>
+          </w:rPr>
+          <w:tab/>
+        </w:r>
+        <w:r>
+          <w:rPr>
+            <w:noProof/>
+            <w:webHidden/>
+          </w:rPr>
+          <w:fldChar w:fldCharType="begin"/>
+        </w:r>
+        <w:r>
+          <w:rPr>
+            <w:noProof/>
+            <w:webHidden/>
+          </w:rPr>
+          <w:instrText xml:space="preserve"> PAGEREF _Toc523263208 \h </w:instrText>
+        </w:r>
+        <w:r>
+          <w:rPr>
+            <w:noProof/>
+            <w:webHidden/>
+          </w:rPr>
+        </w:r>
+        <w:r>
+          <w:rPr>
+            <w:noProof/>
+            <w:webHidden/>
+          </w:rPr>
+          <w:fldChar w:fldCharType="separate"/>
+        </w:r>
+        <w:r>
+          <w:rPr>
+            <w:noProof/>
+            <w:webHidden/>
+          </w:rPr>
+          <w:t>9</w:t>
+        </w:r>
+        <w:r>
+          <w:rPr>
+            <w:noProof/>
+            <w:webHidden/>
+          </w:rPr>
+          <w:fldChar w:fldCharType="end"/>
+        </w:r>
+      </w:hyperlink>
+    </w:p>
+    <w:p>
+      <w:pPr>
+        <w:pStyle w:val="TDC2"/>
+        <w:tabs>
+          <w:tab w:val="left" w:pos="880"/>
+          <w:tab w:val="right" w:leader="dot" w:pos="8828"/>
+        </w:tabs>
+        <w:rPr>
+          <w:rFonts w:asciiTheme="minorHAnsi" w:eastAsiaTheme="minorEastAsia" w:hAnsiTheme="minorHAnsi"/>
+          <w:noProof/>
+          <w:lang w:eastAsia="es-CL"/>
+        </w:rPr>
+      </w:pPr>
+      <w:hyperlink w:anchor="_Toc523263209" w:history="1">
+        <w:r>
+          <w:rPr>
+            <w:rStyle w:val="Hipervnculo"/>
+            <w:noProof/>
+            <w:lang w:val="es-ES"/>
+          </w:rPr>
+          <w:t>2.9.</w:t>
+        </w:r>
+        <w:r>
+          <w:rPr>
+            <w:rFonts w:asciiTheme="minorHAnsi" w:eastAsiaTheme="minorEastAsia" w:hAnsiTheme="minorHAnsi"/>
+            <w:noProof/>
+            <w:lang w:eastAsia="es-CL"/>
+          </w:rPr>
+          <w:tab/>
+        </w:r>
+        <w:r>
+          <w:rPr>
+            <w:rStyle w:val="Hipervnculo"/>
+            <w:noProof/>
+            <w:lang w:val="es-ES"/>
+          </w:rPr>
+          <w:t>Requerimientos alto nivel</w:t>
+        </w:r>
+        <w:r>
+          <w:rPr>
+            <w:noProof/>
+            <w:webHidden/>
+          </w:rPr>
+          <w:tab/>
+        </w:r>
+        <w:r>
+          <w:rPr>
+            <w:noProof/>
+            <w:webHidden/>
+          </w:rPr>
+          <w:fldChar w:fldCharType="begin"/>
+        </w:r>
+        <w:r>
+          <w:rPr>
+            <w:noProof/>
+            <w:webHidden/>
+          </w:rPr>
+          <w:instrText xml:space="preserve"> PAGEREF _Toc523263209 \h </w:instrText>
+        </w:r>
+        <w:r>
+          <w:rPr>
+            <w:noProof/>
+            <w:webHidden/>
+          </w:rPr>
+        </w:r>
+        <w:r>
+          <w:rPr>
+            <w:noProof/>
+            <w:webHidden/>
+          </w:rPr>
+          <w:fldChar w:fldCharType="separate"/>
+        </w:r>
+        <w:r>
+          <w:rPr>
+            <w:noProof/>
+            <w:webHidden/>
+          </w:rPr>
+          <w:t>9</w:t>
         </w:r>
         <w:r>
           <w:rPr>
@@ -570,69 +1455,17 @@
           <w:tab w:val="right" w:leader="dot" w:pos="8828"/>
         </w:tabs>
         <w:rPr>
-          <w:rFonts w:asciiTheme="minorHAnsi" w:eastAsiaTheme="minorEastAsia" w:hAnsiTheme="minorHAnsi"/>
-          <w:noProof/>
-          <w:lang w:eastAsia="es-CL"/>
-        </w:rPr>
-      </w:pPr>
-      <w:hyperlink w:anchor="_Toc523228895" w:history="1">
-        <w:r>
-          <w:rPr>
-            <w:rStyle w:val="Hipervnculo"/>
-            <w:noProof/>
-            <w:lang w:val="es-ES"/>
-          </w:rPr>
-          <w:t>Capitulo II</w:t>
-        </w:r>
-        <w:r>
-          <w:rPr>
-            <w:noProof/>
-            <w:webHidden/>
-          </w:rPr>
-          <w:tab/>
-        </w:r>
-        <w:r>
-          <w:rPr>
-            <w:noProof/>
-            <w:webHidden/>
-          </w:rPr>
-          <w:fldChar w:fldCharType="begin"/>
-        </w:r>
-        <w:r>
-          <w:rPr>
-            <w:noProof/>
-            <w:webHidden/>
-          </w:rPr>
-          <w:instrText xml:space="preserve"> PAGEREF _Toc523228895 \h </w:instrText>
-        </w:r>
-        <w:r>
-          <w:rPr>
-            <w:noProof/>
-            <w:webHidden/>
-          </w:rPr>
-        </w:r>
-        <w:r>
-          <w:rPr>
-            <w:noProof/>
-            <w:webHidden/>
-          </w:rPr>
-          <w:fldChar w:fldCharType="separate"/>
-        </w:r>
-        <w:r>
-          <w:rPr>
-            <w:noProof/>
-            <w:webHidden/>
-          </w:rPr>
-          <w:t>5</w:t>
-        </w:r>
-        <w:r>
-          <w:rPr>
-            <w:noProof/>
-            <w:webHidden/>
-          </w:rPr>
-          <w:fldChar w:fldCharType="end"/>
-        </w:r>
-      </w:hyperlink>
+          <w:rFonts w:cs="Arial"/>
+          <w:b/>
+        </w:rPr>
+      </w:pPr>
+      <w:r>
+        <w:rPr>
+          <w:rFonts w:cs="Arial"/>
+          <w:b/>
+        </w:rPr>
+        <w:fldChar w:fldCharType="end"/>
+      </w:r>
     </w:p>
     <w:p>
       <w:pPr>
@@ -643,13 +1476,16 @@
           <w:b/>
         </w:rPr>
       </w:pPr>
-      <w:r>
+    </w:p>
+    <w:p>
+      <w:pPr>
+        <w:spacing w:before="100" w:beforeAutospacing="1" w:after="100" w:afterAutospacing="1" w:line="480" w:lineRule="auto"/>
+        <w:jc w:val="both"/>
         <w:rPr>
           <w:rFonts w:cs="Arial"/>
           <w:b/>
         </w:rPr>
-        <w:fldChar w:fldCharType="end"/>
-      </w:r>
+      </w:pPr>
     </w:p>
     <w:p>
       <w:pPr>
@@ -723,6 +1559,27 @@
     </w:p>
     <w:p>
       <w:pPr>
+        <w:pStyle w:val="Ttulo1"/>
+        <w:rPr>
+          <w:rFonts w:cs="Arial"/>
+        </w:rPr>
+      </w:pPr>
+      <w:bookmarkStart w:id="0" w:name="_Toc523228893"/>
+      <w:bookmarkStart w:id="1" w:name="_Toc523248559"/>
+      <w:bookmarkStart w:id="2" w:name="_Toc523263198"/>
+      <w:r>
+        <w:rPr>
+          <w:rFonts w:cs="Arial"/>
+        </w:rPr>
+        <w:lastRenderedPageBreak/>
+        <w:t>Capítulo I</w:t>
+      </w:r>
+      <w:bookmarkEnd w:id="0"/>
+      <w:bookmarkEnd w:id="1"/>
+      <w:bookmarkEnd w:id="2"/>
+    </w:p>
+    <w:p>
+      <w:pPr>
         <w:spacing w:before="100" w:beforeAutospacing="1" w:after="100" w:afterAutospacing="1" w:line="480" w:lineRule="auto"/>
         <w:jc w:val="both"/>
         <w:rPr>
@@ -873,106 +1730,18 @@
     </w:p>
     <w:p>
       <w:pPr>
-        <w:pStyle w:val="Ttulo1"/>
-        <w:numPr>
-          <w:ilvl w:val="0"/>
-          <w:numId w:val="0"/>
-        </w:numPr>
-        <w:jc w:val="center"/>
-        <w:rPr>
-          <w:rFonts w:cs="Arial"/>
-          <w:b/>
-        </w:rPr>
-      </w:pPr>
-      <w:bookmarkStart w:id="0" w:name="_Toc523228893"/>
-      <w:r>
-        <w:rPr>
-          <w:rFonts w:cs="Arial"/>
-          <w:b/>
-        </w:rPr>
-        <w:t>Capítulo I</w:t>
-      </w:r>
-      <w:bookmarkEnd w:id="0"/>
-    </w:p>
-    <w:p>
-      <w:pPr>
-        <w:spacing w:before="100" w:beforeAutospacing="1" w:after="100" w:afterAutospacing="1" w:line="480" w:lineRule="auto"/>
-        <w:jc w:val="both"/>
-        <w:rPr>
-          <w:rFonts w:cs="Arial"/>
-          <w:b/>
-        </w:rPr>
-      </w:pPr>
-    </w:p>
-    <w:p>
-      <w:pPr>
-        <w:spacing w:before="100" w:beforeAutospacing="1" w:after="100" w:afterAutospacing="1" w:line="480" w:lineRule="auto"/>
-        <w:jc w:val="both"/>
-        <w:rPr>
-          <w:rFonts w:cs="Arial"/>
-          <w:b/>
-        </w:rPr>
-      </w:pPr>
-    </w:p>
-    <w:p>
-      <w:pPr>
-        <w:spacing w:before="100" w:beforeAutospacing="1" w:after="100" w:afterAutospacing="1" w:line="480" w:lineRule="auto"/>
-        <w:jc w:val="both"/>
-        <w:rPr>
-          <w:rFonts w:cs="Arial"/>
-          <w:b/>
-        </w:rPr>
-      </w:pPr>
-    </w:p>
-    <w:p>
-      <w:pPr>
-        <w:spacing w:before="100" w:beforeAutospacing="1" w:after="100" w:afterAutospacing="1" w:line="480" w:lineRule="auto"/>
-        <w:jc w:val="both"/>
-        <w:rPr>
-          <w:rFonts w:cs="Arial"/>
-          <w:b/>
-        </w:rPr>
-      </w:pPr>
-    </w:p>
-    <w:p>
-      <w:pPr>
-        <w:spacing w:before="100" w:beforeAutospacing="1" w:after="100" w:afterAutospacing="1" w:line="480" w:lineRule="auto"/>
-        <w:jc w:val="both"/>
-        <w:rPr>
-          <w:rFonts w:cs="Arial"/>
-          <w:b/>
-        </w:rPr>
-      </w:pPr>
-    </w:p>
-    <w:p>
-      <w:pPr>
-        <w:spacing w:before="100" w:beforeAutospacing="1" w:after="100" w:afterAutospacing="1" w:line="480" w:lineRule="auto"/>
-        <w:jc w:val="both"/>
-        <w:rPr>
-          <w:rFonts w:cs="Arial"/>
-          <w:b/>
-        </w:rPr>
-      </w:pPr>
-    </w:p>
-    <w:p>
-      <w:pPr>
-        <w:spacing w:before="100" w:beforeAutospacing="1" w:after="100" w:afterAutospacing="1" w:line="480" w:lineRule="auto"/>
-        <w:jc w:val="both"/>
-        <w:rPr>
-          <w:rFonts w:cs="Arial"/>
-          <w:b/>
-        </w:rPr>
-      </w:pPr>
-    </w:p>
-    <w:p>
-      <w:pPr>
         <w:pStyle w:val="Ttulo2"/>
       </w:pPr>
-      <w:bookmarkStart w:id="1" w:name="_Toc523228894"/>
-      <w:r>
+      <w:bookmarkStart w:id="3" w:name="_Toc523228894"/>
+      <w:bookmarkStart w:id="4" w:name="_Toc523248560"/>
+      <w:bookmarkStart w:id="5" w:name="_Toc523263199"/>
+      <w:r>
+        <w:lastRenderedPageBreak/>
         <w:t>Introducción</w:t>
       </w:r>
-      <w:bookmarkEnd w:id="1"/>
+      <w:bookmarkEnd w:id="3"/>
+      <w:bookmarkEnd w:id="4"/>
+      <w:bookmarkEnd w:id="5"/>
     </w:p>
     <w:p/>
     <w:p>
@@ -1165,27 +1934,39 @@
     </w:p>
     <w:p>
       <w:pPr>
-        <w:rPr>
-          <w:lang w:val="es-ES"/>
-        </w:rPr>
-      </w:pPr>
-    </w:p>
-    <w:p>
-      <w:pPr>
         <w:pStyle w:val="Ttulo1"/>
         <w:jc w:val="center"/>
         <w:rPr>
           <w:lang w:val="es-ES"/>
         </w:rPr>
       </w:pPr>
-      <w:bookmarkStart w:id="2" w:name="_Toc523228895"/>
-      <w:r>
-        <w:rPr>
-          <w:lang w:val="es-ES"/>
-        </w:rPr>
+      <w:bookmarkStart w:id="6" w:name="_Toc523228895"/>
+      <w:bookmarkStart w:id="7" w:name="_Toc523248561"/>
+      <w:bookmarkStart w:id="8" w:name="_Toc523263200"/>
+      <w:r>
+        <w:rPr>
+          <w:lang w:val="es-ES"/>
+        </w:rPr>
+        <w:lastRenderedPageBreak/>
         <w:t>Capitulo II</w:t>
       </w:r>
-      <w:bookmarkEnd w:id="2"/>
+      <w:bookmarkEnd w:id="6"/>
+      <w:bookmarkEnd w:id="7"/>
+      <w:bookmarkEnd w:id="8"/>
+    </w:p>
+    <w:p>
+      <w:pPr>
+        <w:rPr>
+          <w:lang w:val="es-ES"/>
+        </w:rPr>
+      </w:pPr>
+    </w:p>
+    <w:p>
+      <w:pPr>
+        <w:rPr>
+          <w:lang w:val="es-ES"/>
+        </w:rPr>
+      </w:pPr>
     </w:p>
     <w:p>
       <w:pPr>
@@ -1362,6 +2143,8 @@
           <w:lang w:val="es-ES"/>
         </w:rPr>
       </w:pPr>
+      <w:bookmarkStart w:id="9" w:name="_Toc523248562"/>
+      <w:bookmarkStart w:id="10" w:name="_Toc523263201"/>
       <w:r>
         <w:rPr>
           <w:lang w:val="es-ES"/>
@@ -1369,22 +2152,179 @@
         <w:lastRenderedPageBreak/>
         <w:t>Definición del problema</w:t>
       </w:r>
-    </w:p>
-    <w:p>
-      <w:pPr>
-        <w:rPr>
-          <w:lang w:val="es-ES"/>
-        </w:rPr>
-      </w:pPr>
-    </w:p>
-    <w:p>
-      <w:pPr>
-        <w:rPr>
-          <w:lang w:val="es-ES"/>
-        </w:rPr>
-      </w:pPr>
-      <w:bookmarkStart w:id="3" w:name="_GoBack"/>
-      <w:bookmarkEnd w:id="3"/>
+      <w:bookmarkEnd w:id="9"/>
+      <w:bookmarkEnd w:id="10"/>
+    </w:p>
+    <w:p>
+      <w:pPr>
+        <w:rPr>
+          <w:lang w:val="es-ES"/>
+        </w:rPr>
+      </w:pPr>
+      <w:r>
+        <w:rPr>
+          <w:lang w:val="es-ES"/>
+        </w:rPr>
+        <w:t xml:space="preserve">Un SIEM (Security </w:t>
+      </w:r>
+      <w:proofErr w:type="spellStart"/>
+      <w:r>
+        <w:rPr>
+          <w:lang w:val="es-ES"/>
+        </w:rPr>
+        <w:t>Information</w:t>
+      </w:r>
+      <w:proofErr w:type="spellEnd"/>
+      <w:r>
+        <w:rPr>
+          <w:lang w:val="es-ES"/>
+        </w:rPr>
+        <w:t xml:space="preserve"> and </w:t>
+      </w:r>
+      <w:proofErr w:type="spellStart"/>
+      <w:r>
+        <w:rPr>
+          <w:lang w:val="es-ES"/>
+        </w:rPr>
+        <w:t>Event</w:t>
+      </w:r>
+      <w:proofErr w:type="spellEnd"/>
+      <w:r>
+        <w:rPr>
+          <w:lang w:val="es-ES"/>
+        </w:rPr>
+        <w:t xml:space="preserve"> Management) es una categoría de software que tiene como objetivo entregar a las organizaciones información útil sobre potenciales amenazas de seguridad en sus redes</w:t>
+      </w:r>
+      <w:r>
+        <w:rPr>
+          <w:lang w:val="es-ES"/>
+        </w:rPr>
+        <w:t xml:space="preserve"> (</w:t>
+      </w:r>
+      <w:r>
+        <w:rPr>
+          <w:lang w:val="es-ES"/>
+        </w:rPr>
+        <w:t>críticas</w:t>
+      </w:r>
+      <w:r>
+        <w:rPr>
+          <w:lang w:val="es-ES"/>
+        </w:rPr>
+        <w:t xml:space="preserve"> o no) de negocio. </w:t>
+      </w:r>
+    </w:p>
+    <w:p>
+      <w:pPr>
+        <w:rPr>
+          <w:lang w:val="es-ES"/>
+        </w:rPr>
+      </w:pPr>
+      <w:r>
+        <w:rPr>
+          <w:lang w:val="es-ES"/>
+        </w:rPr>
+        <w:t xml:space="preserve">Hoy en </w:t>
+      </w:r>
+      <w:r>
+        <w:rPr>
+          <w:lang w:val="es-ES"/>
+        </w:rPr>
+        <w:t>día</w:t>
+      </w:r>
+      <w:r>
+        <w:rPr>
+          <w:lang w:val="es-ES"/>
+        </w:rPr>
+        <w:t xml:space="preserve">, existen diversas herramientas para la implementación de un SIEM, pero la mayoría de estas son típicamente costosas, de precios muy elevados y son complejas de manejar. Esto genera que las empresas no se interesen en gestionar la seguridad de su información lo cual es una mala </w:t>
+      </w:r>
+      <w:r>
+        <w:rPr>
+          <w:lang w:val="es-ES"/>
+        </w:rPr>
+        <w:t>práctica</w:t>
+      </w:r>
+      <w:r>
+        <w:rPr>
+          <w:lang w:val="es-ES"/>
+        </w:rPr>
+        <w:t xml:space="preserve"> y puede traer muy malas consecuencias si no se toman las medidas necesarias para tratar con las amenazas.</w:t>
+      </w:r>
+    </w:p>
+    <w:p>
+      <w:pPr>
+        <w:rPr>
+          <w:lang w:val="es-ES"/>
+        </w:rPr>
+      </w:pPr>
+    </w:p>
+    <w:p>
+      <w:pPr>
+        <w:rPr>
+          <w:lang w:val="es-ES"/>
+        </w:rPr>
+      </w:pPr>
+    </w:p>
+    <w:p>
+      <w:pPr>
+        <w:rPr>
+          <w:lang w:val="es-ES"/>
+        </w:rPr>
+      </w:pPr>
+      <w:r>
+        <w:rPr>
+          <w:noProof/>
+          <w:lang w:eastAsia="es-CL"/>
+        </w:rPr>
+        <w:drawing>
+          <wp:inline distT="0" distB="0" distL="0" distR="0">
+            <wp:extent cx="5600700" cy="4905375"/>
+            <wp:effectExtent l="0" t="0" r="0" b="9525"/>
+            <wp:docPr id="2" name="Imagen 2" descr="C:\Users\Sergio Jofre\AppData\Local\Microsoft\Windows\INetCache\Content.Word\Ishikawa version1.png"/>
+            <wp:cNvGraphicFramePr>
+              <a:graphicFrameLocks xmlns:a="http://schemas.openxmlformats.org/drawingml/2006/main" noChangeAspect="1"/>
+            </wp:cNvGraphicFramePr>
+            <a:graphic xmlns:a="http://schemas.openxmlformats.org/drawingml/2006/main">
+              <a:graphicData uri="http://schemas.openxmlformats.org/drawingml/2006/picture">
+                <pic:pic xmlns:pic="http://schemas.openxmlformats.org/drawingml/2006/picture">
+                  <pic:nvPicPr>
+                    <pic:cNvPr id="0" name="Picture 3" descr="C:\Users\Sergio Jofre\AppData\Local\Microsoft\Windows\INetCache\Content.Word\Ishikawa version1.png"/>
+                    <pic:cNvPicPr>
+                      <a:picLocks noChangeAspect="1" noChangeArrowheads="1"/>
+                    </pic:cNvPicPr>
+                  </pic:nvPicPr>
+                  <pic:blipFill>
+                    <a:blip r:embed="rId7" cstate="print">
+                      <a:extLst>
+                        <a:ext uri="{28A0092B-C50C-407E-A947-70E740481C1C}">
+                          <a14:useLocalDpi xmlns:a14="http://schemas.microsoft.com/office/drawing/2010/main" val="0"/>
+                        </a:ext>
+                      </a:extLst>
+                    </a:blip>
+                    <a:srcRect/>
+                    <a:stretch>
+                      <a:fillRect/>
+                    </a:stretch>
+                  </pic:blipFill>
+                  <pic:spPr bwMode="auto">
+                    <a:xfrm>
+                      <a:off x="0" y="0"/>
+                      <a:ext cx="5600700" cy="4905375"/>
+                    </a:xfrm>
+                    <a:prstGeom prst="rect">
+                      <a:avLst/>
+                    </a:prstGeom>
+                    <a:noFill/>
+                    <a:ln>
+                      <a:noFill/>
+                    </a:ln>
+                  </pic:spPr>
+                </pic:pic>
+              </a:graphicData>
+            </a:graphic>
+          </wp:inline>
+        </w:drawing>
+      </w:r>
     </w:p>
     <w:p>
       <w:pPr>
@@ -1421,26 +2361,29 @@
           <w:lang w:val="es-ES"/>
         </w:rPr>
       </w:pPr>
+      <w:bookmarkStart w:id="11" w:name="_Toc523248563"/>
+      <w:bookmarkStart w:id="12" w:name="_Toc523263202"/>
       <w:r>
         <w:rPr>
           <w:lang w:val="es-ES"/>
         </w:rPr>
         <w:t>Objetivo general</w:t>
       </w:r>
-    </w:p>
-    <w:p>
-      <w:pPr>
-        <w:rPr>
-          <w:lang w:val="es-ES"/>
-        </w:rPr>
-      </w:pPr>
-    </w:p>
-    <w:p>
-      <w:pPr>
-        <w:rPr>
-          <w:lang w:val="es-ES"/>
-        </w:rPr>
-      </w:pPr>
+      <w:bookmarkEnd w:id="11"/>
+      <w:bookmarkEnd w:id="12"/>
+    </w:p>
+    <w:p>
+      <w:pPr>
+        <w:rPr>
+          <w:lang w:val="es-ES"/>
+        </w:rPr>
+      </w:pPr>
+      <w:r>
+        <w:rPr>
+          <w:lang w:val="es-ES"/>
+        </w:rPr>
+        <w:t>El objetivo general de este proyecto se enfoca en desarrollar un SIEM con herramientas OpenSource, con el fin de entregar un software para gestionar los incidentes de seguridad de la Universidad.</w:t>
+      </w:r>
     </w:p>
     <w:p>
       <w:pPr>
@@ -1449,19 +2392,16 @@
           <w:lang w:val="es-ES"/>
         </w:rPr>
       </w:pPr>
+      <w:bookmarkStart w:id="13" w:name="_Toc523248564"/>
+      <w:bookmarkStart w:id="14" w:name="_Toc523263203"/>
       <w:r>
         <w:rPr>
           <w:lang w:val="es-ES"/>
         </w:rPr>
         <w:t>Objetivos específicos</w:t>
       </w:r>
-    </w:p>
-    <w:p>
-      <w:pPr>
-        <w:rPr>
-          <w:lang w:val="es-ES"/>
-        </w:rPr>
-      </w:pPr>
+      <w:bookmarkEnd w:id="13"/>
+      <w:bookmarkEnd w:id="14"/>
     </w:p>
     <w:p>
       <w:pPr>
@@ -1477,12 +2417,114 @@
           <w:lang w:val="es-ES"/>
         </w:rPr>
       </w:pPr>
+      <w:bookmarkStart w:id="15" w:name="_Toc523248565"/>
+      <w:bookmarkStart w:id="16" w:name="_Toc523263204"/>
       <w:r>
         <w:rPr>
           <w:lang w:val="es-ES"/>
         </w:rPr>
         <w:t>Alcances</w:t>
       </w:r>
+      <w:bookmarkEnd w:id="15"/>
+      <w:bookmarkEnd w:id="16"/>
+    </w:p>
+    <w:p>
+      <w:pPr>
+        <w:pStyle w:val="Prrafodelista"/>
+        <w:numPr>
+          <w:ilvl w:val="0"/>
+          <w:numId w:val="10"/>
+        </w:numPr>
+        <w:rPr>
+          <w:lang w:val="es-ES"/>
+        </w:rPr>
+      </w:pPr>
+      <w:r>
+        <w:rPr>
+          <w:lang w:val="es-ES"/>
+        </w:rPr>
+        <w:t xml:space="preserve">Para este proyecto, solo se considerará realizar un SIEM para la facultad de ingeniería de la Universidad Andrés Bello. </w:t>
+      </w:r>
+    </w:p>
+    <w:p>
+      <w:pPr>
+        <w:pStyle w:val="Prrafodelista"/>
+        <w:numPr>
+          <w:ilvl w:val="0"/>
+          <w:numId w:val="10"/>
+        </w:numPr>
+        <w:rPr>
+          <w:lang w:val="es-ES"/>
+        </w:rPr>
+      </w:pPr>
+      <w:r>
+        <w:rPr>
+          <w:lang w:val="es-ES"/>
+        </w:rPr>
+        <w:t xml:space="preserve">Se busca gestionar y almacenar eventos con un periodo máximo </w:t>
+      </w:r>
+      <w:r>
+        <w:rPr>
+          <w:lang w:val="es-ES"/>
+        </w:rPr>
+        <w:t>de un año.</w:t>
+      </w:r>
+    </w:p>
+    <w:p>
+      <w:pPr>
+        <w:pStyle w:val="Prrafodelista"/>
+        <w:numPr>
+          <w:ilvl w:val="0"/>
+          <w:numId w:val="10"/>
+        </w:numPr>
+        <w:rPr>
+          <w:lang w:val="es-ES"/>
+        </w:rPr>
+      </w:pPr>
+      <w:r>
+        <w:rPr>
+          <w:lang w:val="es-ES"/>
+        </w:rPr>
+        <w:t>Se entregará información de los requisitos mínimos para que el sistema gestione y almacene eventos durante un año.</w:t>
+      </w:r>
+    </w:p>
+    <w:p>
+      <w:pPr>
+        <w:pStyle w:val="Prrafodelista"/>
+        <w:numPr>
+          <w:ilvl w:val="0"/>
+          <w:numId w:val="10"/>
+        </w:numPr>
+        <w:rPr>
+          <w:sz w:val="27"/>
+          <w:szCs w:val="27"/>
+        </w:rPr>
+      </w:pPr>
+      <w:r>
+        <w:t xml:space="preserve">Se </w:t>
+      </w:r>
+      <w:r>
+        <w:t xml:space="preserve">trabajará con base de datos </w:t>
+      </w:r>
+      <w:proofErr w:type="spellStart"/>
+      <w:r>
+        <w:t>MySQL</w:t>
+      </w:r>
+      <w:proofErr w:type="spellEnd"/>
+      <w:r>
+        <w:t>.</w:t>
+      </w:r>
+      <w:r>
+        <w:t xml:space="preserve"> </w:t>
+      </w:r>
+    </w:p>
+    <w:p>
+      <w:pPr>
+        <w:ind w:left="360"/>
+        <w:rPr>
+          <w:lang w:val="es-ES"/>
+        </w:rPr>
+      </w:pPr>
     </w:p>
     <w:p>
       <w:pPr>
@@ -1498,12 +2540,126 @@
           <w:lang w:val="es-ES"/>
         </w:rPr>
       </w:pPr>
+      <w:bookmarkStart w:id="17" w:name="_Toc523248566"/>
+      <w:bookmarkStart w:id="18" w:name="_Toc523263205"/>
       <w:r>
         <w:rPr>
           <w:lang w:val="es-ES"/>
         </w:rPr>
         <w:t>Limitaciones</w:t>
       </w:r>
+      <w:bookmarkEnd w:id="17"/>
+      <w:bookmarkEnd w:id="18"/>
+    </w:p>
+    <w:p>
+      <w:pPr>
+        <w:pStyle w:val="Prrafodelista"/>
+        <w:numPr>
+          <w:ilvl w:val="0"/>
+          <w:numId w:val="9"/>
+        </w:numPr>
+        <w:rPr>
+          <w:sz w:val="27"/>
+          <w:szCs w:val="27"/>
+        </w:rPr>
+      </w:pPr>
+      <w:r>
+        <w:rPr>
+          <w:lang w:val="es-ES"/>
+        </w:rPr>
+        <w:t xml:space="preserve">Solo se </w:t>
+      </w:r>
+      <w:r>
+        <w:rPr>
+          <w:lang w:val="es-ES"/>
+        </w:rPr>
+        <w:t>realizarán</w:t>
+      </w:r>
+      <w:r>
+        <w:rPr>
+          <w:lang w:val="es-ES"/>
+        </w:rPr>
+        <w:t xml:space="preserve"> comparaciones de las siguientes herramientas:</w:t>
+      </w:r>
+      <w:r>
+        <w:rPr>
+          <w:color w:val="212121"/>
+          <w:sz w:val="27"/>
+          <w:szCs w:val="27"/>
+        </w:rPr>
+        <w:t xml:space="preserve"> </w:t>
+      </w:r>
+      <w:proofErr w:type="spellStart"/>
+      <w:r>
+        <w:t>Snort</w:t>
+      </w:r>
+      <w:proofErr w:type="spellEnd"/>
+      <w:r>
+        <w:t xml:space="preserve">, </w:t>
+      </w:r>
+      <w:proofErr w:type="spellStart"/>
+      <w:r>
+        <w:t>Suric</w:t>
+      </w:r>
+      <w:r>
+        <w:t>a</w:t>
+      </w:r>
+      <w:r>
+        <w:t>ta</w:t>
+      </w:r>
+      <w:proofErr w:type="spellEnd"/>
+      <w:r>
+        <w:t xml:space="preserve">, OSSIM, OSSEC, </w:t>
+      </w:r>
+      <w:proofErr w:type="spellStart"/>
+      <w:r>
+        <w:t>Bro</w:t>
+      </w:r>
+      <w:proofErr w:type="spellEnd"/>
+      <w:r>
+        <w:t xml:space="preserve"> (herramientas de detección)</w:t>
+      </w:r>
+      <w:r>
+        <w:t xml:space="preserve"> con</w:t>
+      </w:r>
+      <w:r>
+        <w:t xml:space="preserve"> </w:t>
+      </w:r>
+      <w:proofErr w:type="spellStart"/>
+      <w:r>
+        <w:t>Snorby</w:t>
+      </w:r>
+      <w:proofErr w:type="spellEnd"/>
+      <w:r>
+        <w:t xml:space="preserve">, </w:t>
+      </w:r>
+      <w:proofErr w:type="spellStart"/>
+      <w:r>
+        <w:t>Prelude</w:t>
+      </w:r>
+      <w:proofErr w:type="spellEnd"/>
+      <w:r>
+        <w:t xml:space="preserve">, </w:t>
+      </w:r>
+      <w:proofErr w:type="spellStart"/>
+      <w:r>
+        <w:t>Kibana</w:t>
+      </w:r>
+      <w:proofErr w:type="spellEnd"/>
+      <w:r>
+        <w:t xml:space="preserve"> (herramientas de </w:t>
+      </w:r>
+      <w:proofErr w:type="spellStart"/>
+      <w:r>
+        <w:t>visualizacion</w:t>
+      </w:r>
+      <w:proofErr w:type="spellEnd"/>
+      <w:r>
+        <w:t>)</w:t>
+      </w:r>
+      <w:r>
+        <w:t>.</w:t>
+      </w:r>
     </w:p>
     <w:p>
       <w:pPr>
@@ -1519,12 +2675,363 @@
           <w:lang w:val="es-ES"/>
         </w:rPr>
       </w:pPr>
+      <w:bookmarkStart w:id="19" w:name="_Toc523248567"/>
+      <w:bookmarkStart w:id="20" w:name="_Toc523263206"/>
       <w:r>
         <w:rPr>
           <w:lang w:val="es-ES"/>
         </w:rPr>
         <w:t>Alternativas de solución</w:t>
       </w:r>
+      <w:bookmarkEnd w:id="19"/>
+      <w:bookmarkEnd w:id="20"/>
+    </w:p>
+    <w:p>
+      <w:pPr>
+        <w:rPr>
+          <w:lang w:val="es-ES"/>
+        </w:rPr>
+      </w:pPr>
+      <w:r>
+        <w:rPr>
+          <w:lang w:val="es-ES"/>
+        </w:rPr>
+        <w:t xml:space="preserve">A continuación, se </w:t>
+      </w:r>
+      <w:r>
+        <w:rPr>
+          <w:lang w:val="es-ES"/>
+        </w:rPr>
+        <w:t>presentarán</w:t>
+      </w:r>
+      <w:r>
+        <w:rPr>
+          <w:lang w:val="es-ES"/>
+        </w:rPr>
+        <w:t xml:space="preserve"> las diferentes alternativas de solución </w:t>
+      </w:r>
+      <w:r>
+        <w:rPr>
+          <w:lang w:val="es-ES"/>
+        </w:rPr>
+        <w:t>existentes en el mercado</w:t>
+      </w:r>
+      <w:r>
+        <w:rPr>
+          <w:lang w:val="es-ES"/>
+        </w:rPr>
+        <w:t xml:space="preserve"> (solo las </w:t>
+      </w:r>
+      <w:r>
+        <w:rPr>
+          <w:lang w:val="es-ES"/>
+        </w:rPr>
+        <w:t>más</w:t>
+      </w:r>
+      <w:bookmarkStart w:id="21" w:name="_GoBack"/>
+      <w:bookmarkEnd w:id="21"/>
+      <w:r>
+        <w:rPr>
+          <w:lang w:val="es-ES"/>
+        </w:rPr>
+        <w:t xml:space="preserve"> importantes)</w:t>
+      </w:r>
+      <w:r>
+        <w:rPr>
+          <w:lang w:val="es-ES"/>
+        </w:rPr>
+        <w:t>.</w:t>
+      </w:r>
+    </w:p>
+    <w:p>
+      <w:pPr>
+        <w:pStyle w:val="Prrafodelista"/>
+        <w:numPr>
+          <w:ilvl w:val="0"/>
+          <w:numId w:val="9"/>
+        </w:numPr>
+      </w:pPr>
+      <w:r>
+        <w:t xml:space="preserve">Micro </w:t>
+      </w:r>
+      <w:proofErr w:type="spellStart"/>
+      <w:r>
+        <w:t>Focus</w:t>
+      </w:r>
+      <w:proofErr w:type="spellEnd"/>
+      <w:r>
+        <w:t xml:space="preserve"> </w:t>
+      </w:r>
+      <w:proofErr w:type="spellStart"/>
+      <w:r>
+        <w:t>ArcSight</w:t>
+      </w:r>
+      <w:proofErr w:type="spellEnd"/>
+      <w:r>
+        <w:t xml:space="preserve">: </w:t>
+      </w:r>
+      <w:proofErr w:type="spellStart"/>
+      <w:r>
+        <w:rPr>
+          <w:lang w:val="es-ES"/>
+        </w:rPr>
+        <w:t>ArcSight</w:t>
+      </w:r>
+      <w:proofErr w:type="spellEnd"/>
+      <w:r>
+        <w:rPr>
+          <w:lang w:val="es-ES"/>
+        </w:rPr>
+        <w:t>: S</w:t>
+      </w:r>
+      <w:r>
+        <w:rPr>
+          <w:lang w:val="es-ES"/>
+        </w:rPr>
+        <w:t>istema SIEM de clase empresarial que puede ingerir datos de más de 350 fuentes y procesar hasta 75,000 eventos de seguridad por segundo. Se puede entregar a través de un dispositivo, software o nube.</w:t>
+      </w:r>
+    </w:p>
+    <w:p>
+      <w:pPr>
+        <w:pStyle w:val="Prrafodelista"/>
+      </w:pPr>
+    </w:p>
+    <w:p>
+      <w:pPr>
+        <w:pStyle w:val="Prrafodelista"/>
+        <w:numPr>
+          <w:ilvl w:val="0"/>
+          <w:numId w:val="9"/>
+        </w:numPr>
+        <w:rPr>
+          <w:rStyle w:val="ilfuvd"/>
+          <w:rFonts w:ascii="Times New Roman" w:hAnsi="Times New Roman"/>
+        </w:rPr>
+      </w:pPr>
+      <w:proofErr w:type="spellStart"/>
+      <w:r>
+        <w:t>Splunk</w:t>
+      </w:r>
+      <w:proofErr w:type="spellEnd"/>
+      <w:r>
+        <w:t xml:space="preserve"> Enterprise Security</w:t>
+      </w:r>
+      <w:r>
+        <w:rPr>
+          <w:rStyle w:val="ilfuvd"/>
+        </w:rPr>
+        <w:t>:</w:t>
+      </w:r>
+      <w:r>
+        <w:rPr>
+          <w:rStyle w:val="ilfuvd"/>
+        </w:rPr>
+        <w:t xml:space="preserve"> E</w:t>
+      </w:r>
+      <w:r>
+        <w:rPr>
+          <w:rStyle w:val="ilfuvd"/>
+        </w:rPr>
+        <w:t xml:space="preserve">s una solución de seguridad que proporciona información acerca de los datos de máquina generados por tecnologías de seguridad, como por ejemplo la información de identidad, redes, </w:t>
+      </w:r>
+      <w:proofErr w:type="spellStart"/>
+      <w:r>
+        <w:rPr>
+          <w:rStyle w:val="ilfuvd"/>
+        </w:rPr>
+        <w:t>endpoint</w:t>
+      </w:r>
+      <w:proofErr w:type="spellEnd"/>
+      <w:r>
+        <w:rPr>
+          <w:rStyle w:val="ilfuvd"/>
+        </w:rPr>
+        <w:t>, accesos, malware y vulnerabilidades</w:t>
+      </w:r>
+      <w:r>
+        <w:rPr>
+          <w:rStyle w:val="ilfuvd"/>
+        </w:rPr>
+        <w:t>.</w:t>
+      </w:r>
+    </w:p>
+    <w:p>
+      <w:pPr>
+        <w:pStyle w:val="Prrafodelista"/>
+        <w:rPr>
+          <w:rFonts w:ascii="Times New Roman" w:hAnsi="Times New Roman"/>
+        </w:rPr>
+      </w:pPr>
+    </w:p>
+    <w:p>
+      <w:pPr>
+        <w:pStyle w:val="Prrafodelista"/>
+        <w:numPr>
+          <w:ilvl w:val="0"/>
+          <w:numId w:val="9"/>
+        </w:numPr>
+        <w:rPr>
+          <w:rFonts w:ascii="Times New Roman" w:hAnsi="Times New Roman"/>
+        </w:rPr>
+      </w:pPr>
+      <w:r>
+        <w:t xml:space="preserve">IBM Security </w:t>
+      </w:r>
+      <w:proofErr w:type="spellStart"/>
+      <w:r>
+        <w:t>QRadar</w:t>
+      </w:r>
+      <w:proofErr w:type="spellEnd"/>
+      <w:r>
+        <w:t xml:space="preserve">: </w:t>
+      </w:r>
+      <w:proofErr w:type="spellStart"/>
+      <w:r>
+        <w:rPr>
+          <w:rStyle w:val="ph"/>
+        </w:rPr>
+        <w:t>QRadar</w:t>
+      </w:r>
+      <w:proofErr w:type="spellEnd"/>
+      <w:r>
+        <w:rPr>
+          <w:rStyle w:val="ph"/>
+        </w:rPr>
+        <w:t>:</w:t>
+      </w:r>
+      <w:r>
+        <w:t xml:space="preserve"> E</w:t>
+      </w:r>
+      <w:r>
+        <w:t>s una plataforma de gestión de seguridad de red que proporciona conocimiento situacional y soporte de cumplimiento de políticas mediante la combinación</w:t>
+      </w:r>
+      <w:r>
+        <w:rPr>
+          <w:rStyle w:val="ph"/>
+        </w:rPr>
+        <w:t xml:space="preserve"> del conocimiento de los flujos de red,</w:t>
+      </w:r>
+      <w:r>
+        <w:t xml:space="preserve"> de la correlación de sucesos de seguridad y de la evaluación de vulnerabilidades de activos.</w:t>
+      </w:r>
+    </w:p>
+    <w:p>
+      <w:pPr>
+        <w:pStyle w:val="Prrafodelista"/>
+        <w:rPr>
+          <w:rFonts w:ascii="Times New Roman" w:hAnsi="Times New Roman"/>
+        </w:rPr>
+      </w:pPr>
+    </w:p>
+    <w:p>
+      <w:pPr>
+        <w:pStyle w:val="Prrafodelista"/>
+        <w:numPr>
+          <w:ilvl w:val="0"/>
+          <w:numId w:val="9"/>
+        </w:numPr>
+        <w:rPr>
+          <w:rFonts w:ascii="Times New Roman" w:hAnsi="Times New Roman"/>
+        </w:rPr>
+      </w:pPr>
+      <w:proofErr w:type="spellStart"/>
+      <w:r>
+        <w:lastRenderedPageBreak/>
+        <w:t>LogRhythm</w:t>
+      </w:r>
+      <w:proofErr w:type="spellEnd"/>
+      <w:r>
+        <w:t xml:space="preserve"> </w:t>
+      </w:r>
+      <w:r>
+        <w:t xml:space="preserve">UEBA: </w:t>
+      </w:r>
+      <w:r>
+        <w:t>Diseñado para aumentar su entorno de s</w:t>
+      </w:r>
+      <w:r>
+        <w:t xml:space="preserve">eguridad actual, </w:t>
+      </w:r>
+      <w:r>
+        <w:t xml:space="preserve">puede funcionar como un producto independiente de análisis de comportamiento de la entidad y del usuario (UEBA) o como un complemento de la implementación actual de su </w:t>
+      </w:r>
+      <w:r>
+        <w:t>SIEM</w:t>
+      </w:r>
+      <w:r>
+        <w:t xml:space="preserve">. </w:t>
+      </w:r>
+      <w:proofErr w:type="spellStart"/>
+      <w:r>
+        <w:t>LogRhythm</w:t>
+      </w:r>
+      <w:proofErr w:type="spellEnd"/>
+      <w:r>
+        <w:t xml:space="preserve"> UEBA detecta amenazas a través de aprendizaje automático supervisado y no supervisado, y análisis de comportamiento multidimensional para mostrar y priorizar rápidamente eventos críticos.</w:t>
+      </w:r>
+    </w:p>
+    <w:p>
+      <w:pPr>
+        <w:pStyle w:val="Prrafodelista"/>
+        <w:rPr>
+          <w:rFonts w:ascii="Times New Roman" w:hAnsi="Times New Roman"/>
+        </w:rPr>
+      </w:pPr>
+    </w:p>
+    <w:p>
+      <w:pPr>
+        <w:pStyle w:val="Prrafodelista"/>
+        <w:numPr>
+          <w:ilvl w:val="0"/>
+          <w:numId w:val="9"/>
+        </w:numPr>
+        <w:rPr>
+          <w:lang w:val="es-ES"/>
+        </w:rPr>
+      </w:pPr>
+      <w:r>
+        <w:rPr>
+          <w:lang w:val="es-ES"/>
+        </w:rPr>
+        <w:t>McAfee Enterprise Security Manager (ESM)</w:t>
+      </w:r>
+      <w:r>
+        <w:rPr>
+          <w:lang w:val="es-ES"/>
+        </w:rPr>
+        <w:t>:</w:t>
+      </w:r>
+      <w:r>
+        <w:rPr>
+          <w:lang w:val="es-ES"/>
+        </w:rPr>
+        <w:t xml:space="preserve"> </w:t>
+      </w:r>
+      <w:r>
+        <w:rPr>
+          <w:lang w:val="es-ES"/>
+        </w:rPr>
+        <w:t>P</w:t>
+      </w:r>
+      <w:r>
+        <w:rPr>
+          <w:lang w:val="es-ES"/>
+        </w:rPr>
+        <w:t xml:space="preserve">rocesa decenas de miles de eventos por segundo y puede almacenar miles de millones de eventos y flujos. Es particularmente popular entre el sector público, la educación superior y las compañías de atención médica, y McAfee ha agregado capacidades específicas para respaldar esos </w:t>
+      </w:r>
+      <w:r>
+        <w:rPr>
+          <w:u w:val="single"/>
+          <w:lang w:val="es-ES"/>
+        </w:rPr>
+        <w:t>mercados</w:t>
+      </w:r>
+      <w:r>
+        <w:rPr>
+          <w:lang w:val="es-ES"/>
+        </w:rPr>
+        <w:t>. Está disponible como un dispositivo físico o virtual.</w:t>
+      </w:r>
     </w:p>
     <w:p>
       <w:pPr>
@@ -1540,12 +3047,23 @@
           <w:lang w:val="es-ES"/>
         </w:rPr>
       </w:pPr>
+      <w:bookmarkStart w:id="22" w:name="_Toc523248568"/>
+      <w:bookmarkStart w:id="23" w:name="_Toc523263207"/>
       <w:r>
         <w:rPr>
           <w:lang w:val="es-ES"/>
         </w:rPr>
         <w:t>Factibilidades</w:t>
       </w:r>
+      <w:bookmarkEnd w:id="22"/>
+      <w:bookmarkEnd w:id="23"/>
+    </w:p>
+    <w:p>
+      <w:pPr>
+        <w:rPr>
+          <w:lang w:val="es-ES"/>
+        </w:rPr>
+      </w:pPr>
     </w:p>
     <w:p>
       <w:pPr>
@@ -1561,12 +3079,16 @@
           <w:lang w:val="es-ES"/>
         </w:rPr>
       </w:pPr>
+      <w:bookmarkStart w:id="24" w:name="_Toc523248569"/>
+      <w:bookmarkStart w:id="25" w:name="_Toc523263208"/>
       <w:r>
         <w:rPr>
           <w:lang w:val="es-ES"/>
         </w:rPr>
         <w:t>Diseño alto nivel</w:t>
       </w:r>
+      <w:bookmarkEnd w:id="24"/>
+      <w:bookmarkEnd w:id="25"/>
     </w:p>
     <w:p>
       <w:pPr>
@@ -1582,12 +3104,16 @@
           <w:lang w:val="es-ES"/>
         </w:rPr>
       </w:pPr>
+      <w:bookmarkStart w:id="26" w:name="_Toc523248570"/>
+      <w:bookmarkStart w:id="27" w:name="_Toc523263209"/>
       <w:r>
         <w:rPr>
           <w:lang w:val="es-ES"/>
         </w:rPr>
         <w:t>Requerimientos alto nivel</w:t>
       </w:r>
+      <w:bookmarkEnd w:id="26"/>
+      <w:bookmarkEnd w:id="27"/>
     </w:p>
     <w:p>
       <w:pPr>
@@ -1616,6 +3142,119 @@
 <file path=word/numbering.xml><?xml version="1.0" encoding="utf-8"?>
 <w:numbering xmlns:wpc="http://schemas.microsoft.com/office/word/2010/wordprocessingCanvas" xmlns:cx="http://schemas.microsoft.com/office/drawing/2014/chartex" xmlns:mc="http://schemas.openxmlformats.org/markup-compatibility/2006" xmlns:o="urn:schemas-microsoft-com:office:office" xmlns:r="http://schemas.openxmlformats.org/officeDocument/2006/relationships" xmlns:m="http://schemas.openxmlformats.org/officeDocument/2006/math" xmlns:v="urn:schemas-microsoft-com:vml" xmlns:wp14="http://schemas.microsoft.com/office/word/2010/wordprocessingDrawing" xmlns:wp="http://schemas.openxmlformats.org/drawingml/2006/wordprocessingDrawing" xmlns:w10="urn:schemas-microsoft-com:office:word" xmlns:w="http://schemas.openxmlformats.org/wordprocessingml/2006/main" xmlns:w14="http://schemas.microsoft.com/office/word/2010/wordml" xmlns:w15="http://schemas.microsoft.com/office/word/2012/wordml" xmlns:w16se="http://schemas.microsoft.com/office/word/2015/wordml/symex" xmlns:wpg="http://schemas.microsoft.com/office/word/2010/wordprocessingGroup" xmlns:wpi="http://schemas.microsoft.com/office/word/2010/wordprocessingInk" xmlns:wne="http://schemas.microsoft.com/office/word/2006/wordml" xmlns:wps="http://schemas.microsoft.com/office/word/2010/wordprocessingShape" mc:Ignorable="w14 w15 w16se wp14">
   <w:abstractNum w:abstractNumId="0" w15:restartNumberingAfterBreak="0">
+    <w:nsid w:val="19C85231"/>
+    <w:multiLevelType w:val="hybridMultilevel"/>
+    <w:tmpl w:val="D7F8CB82"/>
+    <w:lvl w:ilvl="0" w:tplc="340A0001">
+      <w:start w:val="1"/>
+      <w:numFmt w:val="bullet"/>
+      <w:lvlText w:val=""/>
+      <w:lvlJc w:val="left"/>
+      <w:pPr>
+        <w:ind w:left="720" w:hanging="360"/>
+      </w:pPr>
+      <w:rPr>
+        <w:rFonts w:ascii="Symbol" w:hAnsi="Symbol" w:hint="default"/>
+      </w:rPr>
+    </w:lvl>
+    <w:lvl w:ilvl="1" w:tplc="340A0003" w:tentative="1">
+      <w:start w:val="1"/>
+      <w:numFmt w:val="bullet"/>
+      <w:lvlText w:val="o"/>
+      <w:lvlJc w:val="left"/>
+      <w:pPr>
+        <w:ind w:left="1440" w:hanging="360"/>
+      </w:pPr>
+      <w:rPr>
+        <w:rFonts w:ascii="Courier New" w:hAnsi="Courier New" w:cs="Courier New" w:hint="default"/>
+      </w:rPr>
+    </w:lvl>
+    <w:lvl w:ilvl="2" w:tplc="340A0005" w:tentative="1">
+      <w:start w:val="1"/>
+      <w:numFmt w:val="bullet"/>
+      <w:lvlText w:val=""/>
+      <w:lvlJc w:val="left"/>
+      <w:pPr>
+        <w:ind w:left="2160" w:hanging="360"/>
+      </w:pPr>
+      <w:rPr>
+        <w:rFonts w:ascii="Wingdings" w:hAnsi="Wingdings" w:hint="default"/>
+      </w:rPr>
+    </w:lvl>
+    <w:lvl w:ilvl="3" w:tplc="340A0001" w:tentative="1">
+      <w:start w:val="1"/>
+      <w:numFmt w:val="bullet"/>
+      <w:lvlText w:val=""/>
+      <w:lvlJc w:val="left"/>
+      <w:pPr>
+        <w:ind w:left="2880" w:hanging="360"/>
+      </w:pPr>
+      <w:rPr>
+        <w:rFonts w:ascii="Symbol" w:hAnsi="Symbol" w:hint="default"/>
+      </w:rPr>
+    </w:lvl>
+    <w:lvl w:ilvl="4" w:tplc="340A0003" w:tentative="1">
+      <w:start w:val="1"/>
+      <w:numFmt w:val="bullet"/>
+      <w:lvlText w:val="o"/>
+      <w:lvlJc w:val="left"/>
+      <w:pPr>
+        <w:ind w:left="3600" w:hanging="360"/>
+      </w:pPr>
+      <w:rPr>
+        <w:rFonts w:ascii="Courier New" w:hAnsi="Courier New" w:cs="Courier New" w:hint="default"/>
+      </w:rPr>
+    </w:lvl>
+    <w:lvl w:ilvl="5" w:tplc="340A0005" w:tentative="1">
+      <w:start w:val="1"/>
+      <w:numFmt w:val="bullet"/>
+      <w:lvlText w:val=""/>
+      <w:lvlJc w:val="left"/>
+      <w:pPr>
+        <w:ind w:left="4320" w:hanging="360"/>
+      </w:pPr>
+      <w:rPr>
+        <w:rFonts w:ascii="Wingdings" w:hAnsi="Wingdings" w:hint="default"/>
+      </w:rPr>
+    </w:lvl>
+    <w:lvl w:ilvl="6" w:tplc="340A0001" w:tentative="1">
+      <w:start w:val="1"/>
+      <w:numFmt w:val="bullet"/>
+      <w:lvlText w:val=""/>
+      <w:lvlJc w:val="left"/>
+      <w:pPr>
+        <w:ind w:left="5040" w:hanging="360"/>
+      </w:pPr>
+      <w:rPr>
+        <w:rFonts w:ascii="Symbol" w:hAnsi="Symbol" w:hint="default"/>
+      </w:rPr>
+    </w:lvl>
+    <w:lvl w:ilvl="7" w:tplc="340A0003" w:tentative="1">
+      <w:start w:val="1"/>
+      <w:numFmt w:val="bullet"/>
+      <w:lvlText w:val="o"/>
+      <w:lvlJc w:val="left"/>
+      <w:pPr>
+        <w:ind w:left="5760" w:hanging="360"/>
+      </w:pPr>
+      <w:rPr>
+        <w:rFonts w:ascii="Courier New" w:hAnsi="Courier New" w:cs="Courier New" w:hint="default"/>
+      </w:rPr>
+    </w:lvl>
+    <w:lvl w:ilvl="8" w:tplc="340A0005" w:tentative="1">
+      <w:start w:val="1"/>
+      <w:numFmt w:val="bullet"/>
+      <w:lvlText w:val=""/>
+      <w:lvlJc w:val="left"/>
+      <w:pPr>
+        <w:ind w:left="6480" w:hanging="360"/>
+      </w:pPr>
+      <w:rPr>
+        <w:rFonts w:ascii="Wingdings" w:hAnsi="Wingdings" w:hint="default"/>
+      </w:rPr>
+    </w:lvl>
+  </w:abstractNum>
+  <w:abstractNum w:abstractNumId="1" w15:restartNumberingAfterBreak="0">
     <w:nsid w:val="2A066346"/>
     <w:multiLevelType w:val="multilevel"/>
     <w:tmpl w:val="A6CECD3E"/>
@@ -1731,7 +3370,120 @@
       </w:rPr>
     </w:lvl>
   </w:abstractNum>
-  <w:abstractNum w:abstractNumId="1" w15:restartNumberingAfterBreak="0">
+  <w:abstractNum w:abstractNumId="2" w15:restartNumberingAfterBreak="0">
+    <w:nsid w:val="2E5E02B8"/>
+    <w:multiLevelType w:val="hybridMultilevel"/>
+    <w:tmpl w:val="F8906392"/>
+    <w:lvl w:ilvl="0" w:tplc="340A0001">
+      <w:start w:val="1"/>
+      <w:numFmt w:val="bullet"/>
+      <w:lvlText w:val=""/>
+      <w:lvlJc w:val="left"/>
+      <w:pPr>
+        <w:ind w:left="720" w:hanging="360"/>
+      </w:pPr>
+      <w:rPr>
+        <w:rFonts w:ascii="Symbol" w:hAnsi="Symbol" w:hint="default"/>
+      </w:rPr>
+    </w:lvl>
+    <w:lvl w:ilvl="1" w:tplc="340A0003" w:tentative="1">
+      <w:start w:val="1"/>
+      <w:numFmt w:val="bullet"/>
+      <w:lvlText w:val="o"/>
+      <w:lvlJc w:val="left"/>
+      <w:pPr>
+        <w:ind w:left="1440" w:hanging="360"/>
+      </w:pPr>
+      <w:rPr>
+        <w:rFonts w:ascii="Courier New" w:hAnsi="Courier New" w:cs="Courier New" w:hint="default"/>
+      </w:rPr>
+    </w:lvl>
+    <w:lvl w:ilvl="2" w:tplc="340A0005" w:tentative="1">
+      <w:start w:val="1"/>
+      <w:numFmt w:val="bullet"/>
+      <w:lvlText w:val=""/>
+      <w:lvlJc w:val="left"/>
+      <w:pPr>
+        <w:ind w:left="2160" w:hanging="360"/>
+      </w:pPr>
+      <w:rPr>
+        <w:rFonts w:ascii="Wingdings" w:hAnsi="Wingdings" w:hint="default"/>
+      </w:rPr>
+    </w:lvl>
+    <w:lvl w:ilvl="3" w:tplc="340A0001" w:tentative="1">
+      <w:start w:val="1"/>
+      <w:numFmt w:val="bullet"/>
+      <w:lvlText w:val=""/>
+      <w:lvlJc w:val="left"/>
+      <w:pPr>
+        <w:ind w:left="2880" w:hanging="360"/>
+      </w:pPr>
+      <w:rPr>
+        <w:rFonts w:ascii="Symbol" w:hAnsi="Symbol" w:hint="default"/>
+      </w:rPr>
+    </w:lvl>
+    <w:lvl w:ilvl="4" w:tplc="340A0003" w:tentative="1">
+      <w:start w:val="1"/>
+      <w:numFmt w:val="bullet"/>
+      <w:lvlText w:val="o"/>
+      <w:lvlJc w:val="left"/>
+      <w:pPr>
+        <w:ind w:left="3600" w:hanging="360"/>
+      </w:pPr>
+      <w:rPr>
+        <w:rFonts w:ascii="Courier New" w:hAnsi="Courier New" w:cs="Courier New" w:hint="default"/>
+      </w:rPr>
+    </w:lvl>
+    <w:lvl w:ilvl="5" w:tplc="340A0005" w:tentative="1">
+      <w:start w:val="1"/>
+      <w:numFmt w:val="bullet"/>
+      <w:lvlText w:val=""/>
+      <w:lvlJc w:val="left"/>
+      <w:pPr>
+        <w:ind w:left="4320" w:hanging="360"/>
+      </w:pPr>
+      <w:rPr>
+        <w:rFonts w:ascii="Wingdings" w:hAnsi="Wingdings" w:hint="default"/>
+      </w:rPr>
+    </w:lvl>
+    <w:lvl w:ilvl="6" w:tplc="340A0001" w:tentative="1">
+      <w:start w:val="1"/>
+      <w:numFmt w:val="bullet"/>
+      <w:lvlText w:val=""/>
+      <w:lvlJc w:val="left"/>
+      <w:pPr>
+        <w:ind w:left="5040" w:hanging="360"/>
+      </w:pPr>
+      <w:rPr>
+        <w:rFonts w:ascii="Symbol" w:hAnsi="Symbol" w:hint="default"/>
+      </w:rPr>
+    </w:lvl>
+    <w:lvl w:ilvl="7" w:tplc="340A0003" w:tentative="1">
+      <w:start w:val="1"/>
+      <w:numFmt w:val="bullet"/>
+      <w:lvlText w:val="o"/>
+      <w:lvlJc w:val="left"/>
+      <w:pPr>
+        <w:ind w:left="5760" w:hanging="360"/>
+      </w:pPr>
+      <w:rPr>
+        <w:rFonts w:ascii="Courier New" w:hAnsi="Courier New" w:cs="Courier New" w:hint="default"/>
+      </w:rPr>
+    </w:lvl>
+    <w:lvl w:ilvl="8" w:tplc="340A0005" w:tentative="1">
+      <w:start w:val="1"/>
+      <w:numFmt w:val="bullet"/>
+      <w:lvlText w:val=""/>
+      <w:lvlJc w:val="left"/>
+      <w:pPr>
+        <w:ind w:left="6480" w:hanging="360"/>
+      </w:pPr>
+      <w:rPr>
+        <w:rFonts w:ascii="Wingdings" w:hAnsi="Wingdings" w:hint="default"/>
+      </w:rPr>
+    </w:lvl>
+  </w:abstractNum>
+  <w:abstractNum w:abstractNumId="3" w15:restartNumberingAfterBreak="0">
     <w:nsid w:val="38962475"/>
     <w:multiLevelType w:val="hybridMultilevel"/>
     <w:tmpl w:val="85AC8BF6"/>
@@ -1817,7 +3569,7 @@
       </w:pPr>
     </w:lvl>
   </w:abstractNum>
-  <w:abstractNum w:abstractNumId="2" w15:restartNumberingAfterBreak="0">
+  <w:abstractNum w:abstractNumId="4" w15:restartNumberingAfterBreak="0">
     <w:nsid w:val="3BB25397"/>
     <w:multiLevelType w:val="multilevel"/>
     <w:tmpl w:val="0409001F"/>
@@ -1903,20 +3655,490 @@
       </w:pPr>
     </w:lvl>
   </w:abstractNum>
+  <w:abstractNum w:abstractNumId="5" w15:restartNumberingAfterBreak="0">
+    <w:nsid w:val="3EBD113E"/>
+    <w:multiLevelType w:val="hybridMultilevel"/>
+    <w:tmpl w:val="F316298E"/>
+    <w:lvl w:ilvl="0" w:tplc="340A0001">
+      <w:start w:val="1"/>
+      <w:numFmt w:val="bullet"/>
+      <w:lvlText w:val=""/>
+      <w:lvlJc w:val="left"/>
+      <w:pPr>
+        <w:ind w:left="720" w:hanging="360"/>
+      </w:pPr>
+      <w:rPr>
+        <w:rFonts w:ascii="Symbol" w:hAnsi="Symbol" w:hint="default"/>
+      </w:rPr>
+    </w:lvl>
+    <w:lvl w:ilvl="1" w:tplc="340A0003" w:tentative="1">
+      <w:start w:val="1"/>
+      <w:numFmt w:val="bullet"/>
+      <w:lvlText w:val="o"/>
+      <w:lvlJc w:val="left"/>
+      <w:pPr>
+        <w:ind w:left="1440" w:hanging="360"/>
+      </w:pPr>
+      <w:rPr>
+        <w:rFonts w:ascii="Courier New" w:hAnsi="Courier New" w:cs="Courier New" w:hint="default"/>
+      </w:rPr>
+    </w:lvl>
+    <w:lvl w:ilvl="2" w:tplc="340A0005" w:tentative="1">
+      <w:start w:val="1"/>
+      <w:numFmt w:val="bullet"/>
+      <w:lvlText w:val=""/>
+      <w:lvlJc w:val="left"/>
+      <w:pPr>
+        <w:ind w:left="2160" w:hanging="360"/>
+      </w:pPr>
+      <w:rPr>
+        <w:rFonts w:ascii="Wingdings" w:hAnsi="Wingdings" w:hint="default"/>
+      </w:rPr>
+    </w:lvl>
+    <w:lvl w:ilvl="3" w:tplc="340A0001" w:tentative="1">
+      <w:start w:val="1"/>
+      <w:numFmt w:val="bullet"/>
+      <w:lvlText w:val=""/>
+      <w:lvlJc w:val="left"/>
+      <w:pPr>
+        <w:ind w:left="2880" w:hanging="360"/>
+      </w:pPr>
+      <w:rPr>
+        <w:rFonts w:ascii="Symbol" w:hAnsi="Symbol" w:hint="default"/>
+      </w:rPr>
+    </w:lvl>
+    <w:lvl w:ilvl="4" w:tplc="340A0003" w:tentative="1">
+      <w:start w:val="1"/>
+      <w:numFmt w:val="bullet"/>
+      <w:lvlText w:val="o"/>
+      <w:lvlJc w:val="left"/>
+      <w:pPr>
+        <w:ind w:left="3600" w:hanging="360"/>
+      </w:pPr>
+      <w:rPr>
+        <w:rFonts w:ascii="Courier New" w:hAnsi="Courier New" w:cs="Courier New" w:hint="default"/>
+      </w:rPr>
+    </w:lvl>
+    <w:lvl w:ilvl="5" w:tplc="340A0005" w:tentative="1">
+      <w:start w:val="1"/>
+      <w:numFmt w:val="bullet"/>
+      <w:lvlText w:val=""/>
+      <w:lvlJc w:val="left"/>
+      <w:pPr>
+        <w:ind w:left="4320" w:hanging="360"/>
+      </w:pPr>
+      <w:rPr>
+        <w:rFonts w:ascii="Wingdings" w:hAnsi="Wingdings" w:hint="default"/>
+      </w:rPr>
+    </w:lvl>
+    <w:lvl w:ilvl="6" w:tplc="340A0001" w:tentative="1">
+      <w:start w:val="1"/>
+      <w:numFmt w:val="bullet"/>
+      <w:lvlText w:val=""/>
+      <w:lvlJc w:val="left"/>
+      <w:pPr>
+        <w:ind w:left="5040" w:hanging="360"/>
+      </w:pPr>
+      <w:rPr>
+        <w:rFonts w:ascii="Symbol" w:hAnsi="Symbol" w:hint="default"/>
+      </w:rPr>
+    </w:lvl>
+    <w:lvl w:ilvl="7" w:tplc="340A0003" w:tentative="1">
+      <w:start w:val="1"/>
+      <w:numFmt w:val="bullet"/>
+      <w:lvlText w:val="o"/>
+      <w:lvlJc w:val="left"/>
+      <w:pPr>
+        <w:ind w:left="5760" w:hanging="360"/>
+      </w:pPr>
+      <w:rPr>
+        <w:rFonts w:ascii="Courier New" w:hAnsi="Courier New" w:cs="Courier New" w:hint="default"/>
+      </w:rPr>
+    </w:lvl>
+    <w:lvl w:ilvl="8" w:tplc="340A0005" w:tentative="1">
+      <w:start w:val="1"/>
+      <w:numFmt w:val="bullet"/>
+      <w:lvlText w:val=""/>
+      <w:lvlJc w:val="left"/>
+      <w:pPr>
+        <w:ind w:left="6480" w:hanging="360"/>
+      </w:pPr>
+      <w:rPr>
+        <w:rFonts w:ascii="Wingdings" w:hAnsi="Wingdings" w:hint="default"/>
+      </w:rPr>
+    </w:lvl>
+  </w:abstractNum>
+  <w:abstractNum w:abstractNumId="6" w15:restartNumberingAfterBreak="0">
+    <w:nsid w:val="4EB65BB2"/>
+    <w:multiLevelType w:val="hybridMultilevel"/>
+    <w:tmpl w:val="2B7EF998"/>
+    <w:lvl w:ilvl="0" w:tplc="340A0001">
+      <w:start w:val="1"/>
+      <w:numFmt w:val="bullet"/>
+      <w:lvlText w:val=""/>
+      <w:lvlJc w:val="left"/>
+      <w:pPr>
+        <w:ind w:left="720" w:hanging="360"/>
+      </w:pPr>
+      <w:rPr>
+        <w:rFonts w:ascii="Symbol" w:hAnsi="Symbol" w:hint="default"/>
+      </w:rPr>
+    </w:lvl>
+    <w:lvl w:ilvl="1" w:tplc="340A0003" w:tentative="1">
+      <w:start w:val="1"/>
+      <w:numFmt w:val="bullet"/>
+      <w:lvlText w:val="o"/>
+      <w:lvlJc w:val="left"/>
+      <w:pPr>
+        <w:ind w:left="1440" w:hanging="360"/>
+      </w:pPr>
+      <w:rPr>
+        <w:rFonts w:ascii="Courier New" w:hAnsi="Courier New" w:cs="Courier New" w:hint="default"/>
+      </w:rPr>
+    </w:lvl>
+    <w:lvl w:ilvl="2" w:tplc="340A0005" w:tentative="1">
+      <w:start w:val="1"/>
+      <w:numFmt w:val="bullet"/>
+      <w:lvlText w:val=""/>
+      <w:lvlJc w:val="left"/>
+      <w:pPr>
+        <w:ind w:left="2160" w:hanging="360"/>
+      </w:pPr>
+      <w:rPr>
+        <w:rFonts w:ascii="Wingdings" w:hAnsi="Wingdings" w:hint="default"/>
+      </w:rPr>
+    </w:lvl>
+    <w:lvl w:ilvl="3" w:tplc="340A0001" w:tentative="1">
+      <w:start w:val="1"/>
+      <w:numFmt w:val="bullet"/>
+      <w:lvlText w:val=""/>
+      <w:lvlJc w:val="left"/>
+      <w:pPr>
+        <w:ind w:left="2880" w:hanging="360"/>
+      </w:pPr>
+      <w:rPr>
+        <w:rFonts w:ascii="Symbol" w:hAnsi="Symbol" w:hint="default"/>
+      </w:rPr>
+    </w:lvl>
+    <w:lvl w:ilvl="4" w:tplc="340A0003" w:tentative="1">
+      <w:start w:val="1"/>
+      <w:numFmt w:val="bullet"/>
+      <w:lvlText w:val="o"/>
+      <w:lvlJc w:val="left"/>
+      <w:pPr>
+        <w:ind w:left="3600" w:hanging="360"/>
+      </w:pPr>
+      <w:rPr>
+        <w:rFonts w:ascii="Courier New" w:hAnsi="Courier New" w:cs="Courier New" w:hint="default"/>
+      </w:rPr>
+    </w:lvl>
+    <w:lvl w:ilvl="5" w:tplc="340A0005" w:tentative="1">
+      <w:start w:val="1"/>
+      <w:numFmt w:val="bullet"/>
+      <w:lvlText w:val=""/>
+      <w:lvlJc w:val="left"/>
+      <w:pPr>
+        <w:ind w:left="4320" w:hanging="360"/>
+      </w:pPr>
+      <w:rPr>
+        <w:rFonts w:ascii="Wingdings" w:hAnsi="Wingdings" w:hint="default"/>
+      </w:rPr>
+    </w:lvl>
+    <w:lvl w:ilvl="6" w:tplc="340A0001" w:tentative="1">
+      <w:start w:val="1"/>
+      <w:numFmt w:val="bullet"/>
+      <w:lvlText w:val=""/>
+      <w:lvlJc w:val="left"/>
+      <w:pPr>
+        <w:ind w:left="5040" w:hanging="360"/>
+      </w:pPr>
+      <w:rPr>
+        <w:rFonts w:ascii="Symbol" w:hAnsi="Symbol" w:hint="default"/>
+      </w:rPr>
+    </w:lvl>
+    <w:lvl w:ilvl="7" w:tplc="340A0003" w:tentative="1">
+      <w:start w:val="1"/>
+      <w:numFmt w:val="bullet"/>
+      <w:lvlText w:val="o"/>
+      <w:lvlJc w:val="left"/>
+      <w:pPr>
+        <w:ind w:left="5760" w:hanging="360"/>
+      </w:pPr>
+      <w:rPr>
+        <w:rFonts w:ascii="Courier New" w:hAnsi="Courier New" w:cs="Courier New" w:hint="default"/>
+      </w:rPr>
+    </w:lvl>
+    <w:lvl w:ilvl="8" w:tplc="340A0005" w:tentative="1">
+      <w:start w:val="1"/>
+      <w:numFmt w:val="bullet"/>
+      <w:lvlText w:val=""/>
+      <w:lvlJc w:val="left"/>
+      <w:pPr>
+        <w:ind w:left="6480" w:hanging="360"/>
+      </w:pPr>
+      <w:rPr>
+        <w:rFonts w:ascii="Wingdings" w:hAnsi="Wingdings" w:hint="default"/>
+      </w:rPr>
+    </w:lvl>
+  </w:abstractNum>
+  <w:abstractNum w:abstractNumId="7" w15:restartNumberingAfterBreak="0">
+    <w:nsid w:val="6D2032F4"/>
+    <w:multiLevelType w:val="hybridMultilevel"/>
+    <w:tmpl w:val="F6F6D314"/>
+    <w:lvl w:ilvl="0" w:tplc="340A0001">
+      <w:start w:val="1"/>
+      <w:numFmt w:val="bullet"/>
+      <w:lvlText w:val=""/>
+      <w:lvlJc w:val="left"/>
+      <w:pPr>
+        <w:ind w:left="720" w:hanging="360"/>
+      </w:pPr>
+      <w:rPr>
+        <w:rFonts w:ascii="Symbol" w:hAnsi="Symbol" w:hint="default"/>
+      </w:rPr>
+    </w:lvl>
+    <w:lvl w:ilvl="1" w:tplc="340A0003" w:tentative="1">
+      <w:start w:val="1"/>
+      <w:numFmt w:val="bullet"/>
+      <w:lvlText w:val="o"/>
+      <w:lvlJc w:val="left"/>
+      <w:pPr>
+        <w:ind w:left="1440" w:hanging="360"/>
+      </w:pPr>
+      <w:rPr>
+        <w:rFonts w:ascii="Courier New" w:hAnsi="Courier New" w:cs="Courier New" w:hint="default"/>
+      </w:rPr>
+    </w:lvl>
+    <w:lvl w:ilvl="2" w:tplc="340A0005" w:tentative="1">
+      <w:start w:val="1"/>
+      <w:numFmt w:val="bullet"/>
+      <w:lvlText w:val=""/>
+      <w:lvlJc w:val="left"/>
+      <w:pPr>
+        <w:ind w:left="2160" w:hanging="360"/>
+      </w:pPr>
+      <w:rPr>
+        <w:rFonts w:ascii="Wingdings" w:hAnsi="Wingdings" w:hint="default"/>
+      </w:rPr>
+    </w:lvl>
+    <w:lvl w:ilvl="3" w:tplc="340A0001" w:tentative="1">
+      <w:start w:val="1"/>
+      <w:numFmt w:val="bullet"/>
+      <w:lvlText w:val=""/>
+      <w:lvlJc w:val="left"/>
+      <w:pPr>
+        <w:ind w:left="2880" w:hanging="360"/>
+      </w:pPr>
+      <w:rPr>
+        <w:rFonts w:ascii="Symbol" w:hAnsi="Symbol" w:hint="default"/>
+      </w:rPr>
+    </w:lvl>
+    <w:lvl w:ilvl="4" w:tplc="340A0003" w:tentative="1">
+      <w:start w:val="1"/>
+      <w:numFmt w:val="bullet"/>
+      <w:lvlText w:val="o"/>
+      <w:lvlJc w:val="left"/>
+      <w:pPr>
+        <w:ind w:left="3600" w:hanging="360"/>
+      </w:pPr>
+      <w:rPr>
+        <w:rFonts w:ascii="Courier New" w:hAnsi="Courier New" w:cs="Courier New" w:hint="default"/>
+      </w:rPr>
+    </w:lvl>
+    <w:lvl w:ilvl="5" w:tplc="340A0005" w:tentative="1">
+      <w:start w:val="1"/>
+      <w:numFmt w:val="bullet"/>
+      <w:lvlText w:val=""/>
+      <w:lvlJc w:val="left"/>
+      <w:pPr>
+        <w:ind w:left="4320" w:hanging="360"/>
+      </w:pPr>
+      <w:rPr>
+        <w:rFonts w:ascii="Wingdings" w:hAnsi="Wingdings" w:hint="default"/>
+      </w:rPr>
+    </w:lvl>
+    <w:lvl w:ilvl="6" w:tplc="340A0001" w:tentative="1">
+      <w:start w:val="1"/>
+      <w:numFmt w:val="bullet"/>
+      <w:lvlText w:val=""/>
+      <w:lvlJc w:val="left"/>
+      <w:pPr>
+        <w:ind w:left="5040" w:hanging="360"/>
+      </w:pPr>
+      <w:rPr>
+        <w:rFonts w:ascii="Symbol" w:hAnsi="Symbol" w:hint="default"/>
+      </w:rPr>
+    </w:lvl>
+    <w:lvl w:ilvl="7" w:tplc="340A0003" w:tentative="1">
+      <w:start w:val="1"/>
+      <w:numFmt w:val="bullet"/>
+      <w:lvlText w:val="o"/>
+      <w:lvlJc w:val="left"/>
+      <w:pPr>
+        <w:ind w:left="5760" w:hanging="360"/>
+      </w:pPr>
+      <w:rPr>
+        <w:rFonts w:ascii="Courier New" w:hAnsi="Courier New" w:cs="Courier New" w:hint="default"/>
+      </w:rPr>
+    </w:lvl>
+    <w:lvl w:ilvl="8" w:tplc="340A0005" w:tentative="1">
+      <w:start w:val="1"/>
+      <w:numFmt w:val="bullet"/>
+      <w:lvlText w:val=""/>
+      <w:lvlJc w:val="left"/>
+      <w:pPr>
+        <w:ind w:left="6480" w:hanging="360"/>
+      </w:pPr>
+      <w:rPr>
+        <w:rFonts w:ascii="Wingdings" w:hAnsi="Wingdings" w:hint="default"/>
+      </w:rPr>
+    </w:lvl>
+  </w:abstractNum>
+  <w:abstractNum w:abstractNumId="8" w15:restartNumberingAfterBreak="0">
+    <w:nsid w:val="6FF31A3F"/>
+    <w:multiLevelType w:val="hybridMultilevel"/>
+    <w:tmpl w:val="26EA5636"/>
+    <w:lvl w:ilvl="0" w:tplc="340A0001">
+      <w:start w:val="1"/>
+      <w:numFmt w:val="bullet"/>
+      <w:lvlText w:val=""/>
+      <w:lvlJc w:val="left"/>
+      <w:pPr>
+        <w:ind w:left="720" w:hanging="360"/>
+      </w:pPr>
+      <w:rPr>
+        <w:rFonts w:ascii="Symbol" w:hAnsi="Symbol" w:hint="default"/>
+      </w:rPr>
+    </w:lvl>
+    <w:lvl w:ilvl="1" w:tplc="340A0003" w:tentative="1">
+      <w:start w:val="1"/>
+      <w:numFmt w:val="bullet"/>
+      <w:lvlText w:val="o"/>
+      <w:lvlJc w:val="left"/>
+      <w:pPr>
+        <w:ind w:left="1440" w:hanging="360"/>
+      </w:pPr>
+      <w:rPr>
+        <w:rFonts w:ascii="Courier New" w:hAnsi="Courier New" w:cs="Courier New" w:hint="default"/>
+      </w:rPr>
+    </w:lvl>
+    <w:lvl w:ilvl="2" w:tplc="340A0005" w:tentative="1">
+      <w:start w:val="1"/>
+      <w:numFmt w:val="bullet"/>
+      <w:lvlText w:val=""/>
+      <w:lvlJc w:val="left"/>
+      <w:pPr>
+        <w:ind w:left="2160" w:hanging="360"/>
+      </w:pPr>
+      <w:rPr>
+        <w:rFonts w:ascii="Wingdings" w:hAnsi="Wingdings" w:hint="default"/>
+      </w:rPr>
+    </w:lvl>
+    <w:lvl w:ilvl="3" w:tplc="340A0001" w:tentative="1">
+      <w:start w:val="1"/>
+      <w:numFmt w:val="bullet"/>
+      <w:lvlText w:val=""/>
+      <w:lvlJc w:val="left"/>
+      <w:pPr>
+        <w:ind w:left="2880" w:hanging="360"/>
+      </w:pPr>
+      <w:rPr>
+        <w:rFonts w:ascii="Symbol" w:hAnsi="Symbol" w:hint="default"/>
+      </w:rPr>
+    </w:lvl>
+    <w:lvl w:ilvl="4" w:tplc="340A0003" w:tentative="1">
+      <w:start w:val="1"/>
+      <w:numFmt w:val="bullet"/>
+      <w:lvlText w:val="o"/>
+      <w:lvlJc w:val="left"/>
+      <w:pPr>
+        <w:ind w:left="3600" w:hanging="360"/>
+      </w:pPr>
+      <w:rPr>
+        <w:rFonts w:ascii="Courier New" w:hAnsi="Courier New" w:cs="Courier New" w:hint="default"/>
+      </w:rPr>
+    </w:lvl>
+    <w:lvl w:ilvl="5" w:tplc="340A0005" w:tentative="1">
+      <w:start w:val="1"/>
+      <w:numFmt w:val="bullet"/>
+      <w:lvlText w:val=""/>
+      <w:lvlJc w:val="left"/>
+      <w:pPr>
+        <w:ind w:left="4320" w:hanging="360"/>
+      </w:pPr>
+      <w:rPr>
+        <w:rFonts w:ascii="Wingdings" w:hAnsi="Wingdings" w:hint="default"/>
+      </w:rPr>
+    </w:lvl>
+    <w:lvl w:ilvl="6" w:tplc="340A0001" w:tentative="1">
+      <w:start w:val="1"/>
+      <w:numFmt w:val="bullet"/>
+      <w:lvlText w:val=""/>
+      <w:lvlJc w:val="left"/>
+      <w:pPr>
+        <w:ind w:left="5040" w:hanging="360"/>
+      </w:pPr>
+      <w:rPr>
+        <w:rFonts w:ascii="Symbol" w:hAnsi="Symbol" w:hint="default"/>
+      </w:rPr>
+    </w:lvl>
+    <w:lvl w:ilvl="7" w:tplc="340A0003" w:tentative="1">
+      <w:start w:val="1"/>
+      <w:numFmt w:val="bullet"/>
+      <w:lvlText w:val="o"/>
+      <w:lvlJc w:val="left"/>
+      <w:pPr>
+        <w:ind w:left="5760" w:hanging="360"/>
+      </w:pPr>
+      <w:rPr>
+        <w:rFonts w:ascii="Courier New" w:hAnsi="Courier New" w:cs="Courier New" w:hint="default"/>
+      </w:rPr>
+    </w:lvl>
+    <w:lvl w:ilvl="8" w:tplc="340A0005" w:tentative="1">
+      <w:start w:val="1"/>
+      <w:numFmt w:val="bullet"/>
+      <w:lvlText w:val=""/>
+      <w:lvlJc w:val="left"/>
+      <w:pPr>
+        <w:ind w:left="6480" w:hanging="360"/>
+      </w:pPr>
+      <w:rPr>
+        <w:rFonts w:ascii="Wingdings" w:hAnsi="Wingdings" w:hint="default"/>
+      </w:rPr>
+    </w:lvl>
+  </w:abstractNum>
   <w:num w:numId="1">
-    <w:abstractNumId w:val="1"/>
+    <w:abstractNumId w:val="3"/>
   </w:num>
   <w:num w:numId="2">
-    <w:abstractNumId w:val="1"/>
+    <w:abstractNumId w:val="3"/>
     <w:lvlOverride w:ilvl="0">
       <w:startOverride w:val="1"/>
     </w:lvlOverride>
   </w:num>
   <w:num w:numId="3">
+    <w:abstractNumId w:val="4"/>
+  </w:num>
+  <w:num w:numId="4">
+    <w:abstractNumId w:val="1"/>
+  </w:num>
+  <w:num w:numId="5">
+    <w:abstractNumId w:val="8"/>
+  </w:num>
+  <w:num w:numId="6">
+    <w:abstractNumId w:val="6"/>
+  </w:num>
+  <w:num w:numId="7">
     <w:abstractNumId w:val="2"/>
   </w:num>
-  <w:num w:numId="4">
+  <w:num w:numId="8">
     <w:abstractNumId w:val="0"/>
+  </w:num>
+  <w:num w:numId="9">
+    <w:abstractNumId w:val="5"/>
+  </w:num>
+  <w:num w:numId="10">
+    <w:abstractNumId w:val="7"/>
   </w:num>
 </w:numbering>
 </file>
@@ -2419,7 +4641,6 @@
   <w:style w:type="character" w:default="1" w:styleId="Fuentedeprrafopredeter">
     <w:name w:val="Default Paragraph Font"/>
     <w:uiPriority w:val="1"/>
-    <w:semiHidden/>
     <w:unhideWhenUsed/>
   </w:style>
   <w:style w:type="table" w:default="1" w:styleId="Tablanormal">
@@ -2575,6 +4796,112 @@
       <w:sz w:val="32"/>
       <w:szCs w:val="26"/>
     </w:rPr>
+  </w:style>
+  <w:style w:type="paragraph" w:styleId="TtuloTDC">
+    <w:name w:val="TOC Heading"/>
+    <w:basedOn w:val="Ttulo1"/>
+    <w:next w:val="Normal"/>
+    <w:uiPriority w:val="39"/>
+    <w:unhideWhenUsed/>
+    <w:qFormat/>
+    <w:rsid w:val="00A30E2C"/>
+    <w:pPr>
+      <w:numPr>
+        <w:numId w:val="0"/>
+      </w:numPr>
+      <w:outlineLvl w:val="9"/>
+    </w:pPr>
+    <w:rPr>
+      <w:rFonts w:asciiTheme="majorHAnsi" w:hAnsiTheme="majorHAnsi"/>
+      <w:color w:val="2E74B5" w:themeColor="accent1" w:themeShade="BF"/>
+      <w:sz w:val="32"/>
+      <w:lang w:eastAsia="es-CL"/>
+    </w:rPr>
+  </w:style>
+  <w:style w:type="paragraph" w:styleId="Prrafodelista">
+    <w:name w:val="List Paragraph"/>
+    <w:basedOn w:val="Normal"/>
+    <w:uiPriority w:val="34"/>
+    <w:qFormat/>
+    <w:rsid w:val="00400149"/>
+    <w:pPr>
+      <w:ind w:left="720"/>
+      <w:contextualSpacing/>
+    </w:pPr>
+  </w:style>
+  <w:style w:type="paragraph" w:customStyle="1" w:styleId="m-7991273303765861381xmsonormal">
+    <w:name w:val="m_-7991273303765861381xmsonormal"/>
+    <w:basedOn w:val="Normal"/>
+    <w:rsid w:val="006A3A23"/>
+    <w:pPr>
+      <w:spacing w:before="100" w:beforeAutospacing="1" w:after="100" w:afterAutospacing="1" w:line="240" w:lineRule="auto"/>
+    </w:pPr>
+    <w:rPr>
+      <w:rFonts w:ascii="Times New Roman" w:eastAsia="Times New Roman" w:hAnsi="Times New Roman" w:cs="Times New Roman"/>
+      <w:sz w:val="24"/>
+      <w:szCs w:val="24"/>
+      <w:lang w:val="es-ES" w:eastAsia="es-ES"/>
+    </w:rPr>
+  </w:style>
+  <w:style w:type="paragraph" w:styleId="HTMLconformatoprevio">
+    <w:name w:val="HTML Preformatted"/>
+    <w:basedOn w:val="Normal"/>
+    <w:link w:val="HTMLconformatoprevioCar"/>
+    <w:uiPriority w:val="99"/>
+    <w:semiHidden/>
+    <w:unhideWhenUsed/>
+    <w:rsid w:val="00CA199B"/>
+    <w:pPr>
+      <w:tabs>
+        <w:tab w:val="left" w:pos="916"/>
+        <w:tab w:val="left" w:pos="1832"/>
+        <w:tab w:val="left" w:pos="2748"/>
+        <w:tab w:val="left" w:pos="3664"/>
+        <w:tab w:val="left" w:pos="4580"/>
+        <w:tab w:val="left" w:pos="5496"/>
+        <w:tab w:val="left" w:pos="6412"/>
+        <w:tab w:val="left" w:pos="7328"/>
+        <w:tab w:val="left" w:pos="8244"/>
+        <w:tab w:val="left" w:pos="9160"/>
+        <w:tab w:val="left" w:pos="10076"/>
+        <w:tab w:val="left" w:pos="10992"/>
+        <w:tab w:val="left" w:pos="11908"/>
+        <w:tab w:val="left" w:pos="12824"/>
+        <w:tab w:val="left" w:pos="13740"/>
+        <w:tab w:val="left" w:pos="14656"/>
+      </w:tabs>
+      <w:spacing w:after="0" w:line="240" w:lineRule="auto"/>
+    </w:pPr>
+    <w:rPr>
+      <w:rFonts w:ascii="Courier New" w:eastAsia="Times New Roman" w:hAnsi="Courier New" w:cs="Courier New"/>
+      <w:sz w:val="20"/>
+      <w:szCs w:val="20"/>
+      <w:lang w:eastAsia="es-CL"/>
+    </w:rPr>
+  </w:style>
+  <w:style w:type="character" w:customStyle="1" w:styleId="HTMLconformatoprevioCar">
+    <w:name w:val="HTML con formato previo Car"/>
+    <w:basedOn w:val="Fuentedeprrafopredeter"/>
+    <w:link w:val="HTMLconformatoprevio"/>
+    <w:uiPriority w:val="99"/>
+    <w:semiHidden/>
+    <w:rsid w:val="00CA199B"/>
+    <w:rPr>
+      <w:rFonts w:ascii="Courier New" w:eastAsia="Times New Roman" w:hAnsi="Courier New" w:cs="Courier New"/>
+      <w:sz w:val="20"/>
+      <w:szCs w:val="20"/>
+      <w:lang w:val="es-CL" w:eastAsia="es-CL"/>
+    </w:rPr>
+  </w:style>
+  <w:style w:type="character" w:customStyle="1" w:styleId="ilfuvd">
+    <w:name w:val="ilfuvd"/>
+    <w:basedOn w:val="Fuentedeprrafopredeter"/>
+    <w:rsid w:val="00CA199B"/>
+  </w:style>
+  <w:style w:type="character" w:customStyle="1" w:styleId="ph">
+    <w:name w:val="ph"/>
+    <w:basedOn w:val="Fuentedeprrafopredeter"/>
+    <w:rsid w:val="008942FF"/>
   </w:style>
 </w:styles>
 </file>
@@ -2845,7 +5172,7 @@
 </file>
 
 <file path=customXml/itemProps1.xml><?xml version="1.0" encoding="utf-8"?>
-<ds:datastoreItem xmlns:ds="http://schemas.openxmlformats.org/officeDocument/2006/customXml" ds:itemID="{D42276E8-7603-47C6-A7A9-B931C1730064}">
+<ds:datastoreItem xmlns:ds="http://schemas.openxmlformats.org/officeDocument/2006/customXml" ds:itemID="{C00F44B4-D4C6-459F-B133-E71B3B1F508E}">
   <ds:schemaRefs>
     <ds:schemaRef ds:uri="http://schemas.openxmlformats.org/officeDocument/2006/bibliography"/>
   </ds:schemaRefs>

</xml_diff>